<commit_message>
UI and features update.
</commit_message>
<xml_diff>
--- a/instance/uploads/forms/Student's Summary Grade Report 4.docx
+++ b/instance/uploads/forms/Student's Summary Grade Report 4.docx
@@ -1,516 +1,622 @@
 
 <file path=word/document.xml><?xml version="1.0" encoding="utf-8"?>
-<w:document xmlns:wpc="http://schemas.microsoft.com/office/word/2010/wordprocessingCanvas" xmlns:cx="http://schemas.microsoft.com/office/drawing/2014/chartex" xmlns:cx1="http://schemas.microsoft.com/office/drawing/2015/9/8/chartex" xmlns:cx2="http://schemas.microsoft.com/office/drawing/2015/10/21/chartex" xmlns:cx3="http://schemas.microsoft.com/office/drawing/2016/5/9/chartex" xmlns:cx4="http://schemas.microsoft.com/office/drawing/2016/5/10/chartex" xmlns:cx5="http://schemas.microsoft.com/office/drawing/2016/5/11/chartex" xmlns:cx6="http://schemas.microsoft.com/office/drawing/2016/5/12/chartex" xmlns:cx7="http://schemas.microsoft.com/office/drawing/2016/5/13/chartex" xmlns:cx8="http://schemas.microsoft.com/office/drawing/2016/5/14/chartex" xmlns:mc="http://schemas.openxmlformats.org/markup-compatibility/2006" xmlns:aink="http://schemas.microsoft.com/office/drawing/2016/ink" xmlns:am3d="http://schemas.microsoft.com/office/drawing/2017/model3d" xmlns:o="urn:schemas-microsoft-com:office:office" xmlns:oel="http://schemas.microsoft.com/office/2019/extlst" xmlns:r="http://schemas.openxmlformats.org/officeDocument/2006/relationships" xmlns:m="http://schemas.openxmlformats.org/officeDocument/2006/math" xmlns:v="urn:schemas-microsoft-com:vml" xmlns:wp14="http://schemas.microsoft.com/office/word/2010/wordprocessingDrawing" xmlns:wp="http://schemas.openxmlformats.org/drawingml/2006/wordprocessingDrawing" xmlns:w10="urn:schemas-microsoft-com:office:word" xmlns:w="http://schemas.openxmlformats.org/wordprocessingml/2006/main" xmlns:w14="http://schemas.microsoft.com/office/word/2010/wordml" xmlns:w15="http://schemas.microsoft.com/office/word/2012/wordml" xmlns:w16cex="http://schemas.microsoft.com/office/word/2018/wordml/cex" xmlns:w16cid="http://schemas.microsoft.com/office/word/2016/wordml/cid" xmlns:w16="http://schemas.microsoft.com/office/word/2018/wordml" xmlns:w16sdtdh="http://schemas.microsoft.com/office/word/2020/wordml/sdtdatahash" xmlns:w16se="http://schemas.microsoft.com/office/word/2015/wordml/symex" xmlns:wpg="http://schemas.microsoft.com/office/word/2010/wordprocessingGroup" xmlns:wpi="http://schemas.microsoft.com/office/word/2010/wordprocessingInk" xmlns:wne="http://schemas.microsoft.com/office/word/2006/wordml" xmlns:wps="http://schemas.microsoft.com/office/word/2010/wordprocessingShape" mc:Ignorable="w14 w15 w16se w16cid w16 w16cex w16sdtdh wp14">
+<w:document xmlns:wpc="http://schemas.microsoft.com/office/word/2010/wordprocessingCanvas" xmlns:cx="http://schemas.microsoft.com/office/drawing/2014/chartex" xmlns:cx1="http://schemas.microsoft.com/office/drawing/2015/9/8/chartex" xmlns:cx2="http://schemas.microsoft.com/office/drawing/2015/10/21/chartex" xmlns:cx3="http://schemas.microsoft.com/office/drawing/2016/5/9/chartex" xmlns:cx4="http://schemas.microsoft.com/office/drawing/2016/5/10/chartex" xmlns:cx5="http://schemas.microsoft.com/office/drawing/2016/5/11/chartex" xmlns:cx6="http://schemas.microsoft.com/office/drawing/2016/5/12/chartex" xmlns:cx7="http://schemas.microsoft.com/office/drawing/2016/5/13/chartex" xmlns:cx8="http://schemas.microsoft.com/office/drawing/2016/5/14/chartex" xmlns:mc="http://schemas.openxmlformats.org/markup-compatibility/2006" xmlns:aink="http://schemas.microsoft.com/office/drawing/2016/ink" xmlns:am3d="http://schemas.microsoft.com/office/drawing/2017/model3d" xmlns:o="urn:schemas-microsoft-com:office:office" xmlns:oel="http://schemas.microsoft.com/office/2019/extlst" xmlns:r="http://schemas.openxmlformats.org/officeDocument/2006/relationships" xmlns:m="http://schemas.openxmlformats.org/officeDocument/2006/math" xmlns:v="urn:schemas-microsoft-com:vml" xmlns:wp14="http://schemas.microsoft.com/office/word/2010/wordprocessingDrawing" xmlns:wp="http://schemas.openxmlformats.org/drawingml/2006/wordprocessingDrawing" xmlns:w10="urn:schemas-microsoft-com:office:word" xmlns:w="http://schemas.openxmlformats.org/wordprocessingml/2006/main" xmlns:w14="http://schemas.microsoft.com/office/word/2010/wordml" xmlns:w15="http://schemas.microsoft.com/office/word/2012/wordml" xmlns:w16cex="http://schemas.microsoft.com/office/word/2018/wordml/cex" xmlns:w16cid="http://schemas.microsoft.com/office/word/2016/wordml/cid" xmlns:w16="http://schemas.microsoft.com/office/word/2018/wordml" xmlns:w16du="http://schemas.microsoft.com/office/word/2023/wordml/word16du" xmlns:w16sdtdh="http://schemas.microsoft.com/office/word/2020/wordml/sdtdatahash" xmlns:w16se="http://schemas.microsoft.com/office/word/2015/wordml/symex" xmlns:wpg="http://schemas.microsoft.com/office/word/2010/wordprocessingGroup" xmlns:wpi="http://schemas.microsoft.com/office/word/2010/wordprocessingInk" xmlns:wne="http://schemas.microsoft.com/office/word/2006/wordml" xmlns:wps="http://schemas.microsoft.com/office/word/2010/wordprocessingShape" mc:Ignorable="w14 w15 w16se w16cid w16 w16cex w16sdtdh w16du wp14">
   <w:body>
-    <w:p>
-      <w:pPr>
-        <w:rPr>
-          <w:rFonts w:ascii="Tahoma" w:eastAsia="Times New Roman" w:hAnsi="Tahoma" w:cs="Tahoma"/>
-          <w:b/>
-          <w:bCs/>
-          <w:color w:val="1A1A1A"/>
-          <w:sz w:val="20"/>
-          <w:szCs w:val="20"/>
-        </w:rPr>
-      </w:pPr>
-      <w:r>
-        <w:rPr>
-          <w:rFonts w:ascii="Tahoma" w:eastAsia="Times New Roman" w:hAnsi="Tahoma" w:cs="Tahoma"/>
-          <w:b/>
-          <w:bCs/>
-          <w:color w:val="1A1A1A"/>
-          <w:sz w:val="20"/>
-          <w:szCs w:val="20"/>
-        </w:rPr>
-        <w:t>College: </w:t>
-      </w:r>
-      <w:r>
-        <w:rPr>
-          <w:rFonts w:ascii="Tahoma" w:eastAsia="Times New Roman" w:hAnsi="Tahoma" w:cs="Tahoma"/>
-          <w:b/>
-          <w:bCs/>
-          <w:color w:val="1A1A1A"/>
-          <w:sz w:val="20"/>
-          <w:szCs w:val="20"/>
-        </w:rPr>
-        <w:tab/>
-      </w:r>
-      <w:r>
-        <w:rPr>
-          <w:rFonts w:ascii="Tahoma" w:eastAsia="Times New Roman" w:hAnsi="Tahoma" w:cs="Tahoma"/>
-          <w:b/>
-          <w:bCs/>
-          <w:color w:val="1A1A1A"/>
-          <w:sz w:val="20"/>
-          <w:szCs w:val="20"/>
-        </w:rPr>
-        <w:tab/>
-      </w:r>
-      <w:r>
-        <w:rPr>
-          <w:rFonts w:ascii="Tahoma" w:eastAsia="Times New Roman" w:hAnsi="Tahoma" w:cs="Tahoma"/>
-          <w:b/>
-          <w:bCs/>
-          <w:color w:val="1A1A1A"/>
-          <w:sz w:val="20"/>
-          <w:szCs w:val="20"/>
-        </w:rPr>
-        <w:tab/>
-      </w:r>
-      <w:r>
-        <w:rPr>
-          <w:rFonts w:ascii="Tahoma" w:eastAsia="Times New Roman" w:hAnsi="Tahoma" w:cs="Tahoma"/>
-          <w:b/>
-          <w:bCs/>
-          <w:color w:val="1A1A1A"/>
-          <w:sz w:val="20"/>
-          <w:szCs w:val="20"/>
-        </w:rPr>
-        <w:tab/>
-      </w:r>
-      <w:r>
-        <w:rPr>
-          <w:rFonts w:ascii="Tahoma" w:eastAsia="Times New Roman" w:hAnsi="Tahoma" w:cs="Tahoma"/>
-          <w:b/>
-          <w:bCs/>
-          <w:color w:val="1A1A1A"/>
-          <w:sz w:val="20"/>
-          <w:szCs w:val="20"/>
-        </w:rPr>
-        <w:tab/>
-      </w:r>
-      <w:r>
-        <w:rPr>
-          <w:rFonts w:ascii="Tahoma" w:eastAsia="Times New Roman" w:hAnsi="Tahoma" w:cs="Tahoma"/>
-          <w:b/>
-          <w:bCs/>
-          <w:color w:val="1A1A1A"/>
-          <w:sz w:val="20"/>
-          <w:szCs w:val="20"/>
-        </w:rPr>
-        <w:tab/>
-      </w:r>
-      <w:r>
-        <w:rPr>
-          <w:rFonts w:ascii="Arial" w:eastAsia="Times New Roman" w:hAnsi="Arial" w:cs="Arial"/>
-          <w:b/>
-          <w:bCs/>
-          <w:sz w:val="20"/>
-          <w:szCs w:val="20"/>
-        </w:rPr>
-        <w:t>Dept.: </w:t>
-      </w:r>
-      <w:r>
-        <w:rPr>
-          <w:rFonts w:ascii="Arial" w:eastAsia="Times New Roman" w:hAnsi="Arial" w:cs="Arial"/>
-          <w:b/>
-          <w:bCs/>
-          <w:sz w:val="20"/>
-          <w:szCs w:val="20"/>
-        </w:rPr>
-        <w:tab/>
-      </w:r>
-      <w:r>
-        <w:rPr>
-          <w:rFonts w:ascii="Arial" w:eastAsia="Times New Roman" w:hAnsi="Arial" w:cs="Arial"/>
-          <w:b/>
-          <w:bCs/>
-          <w:sz w:val="20"/>
-          <w:szCs w:val="20"/>
-        </w:rPr>
-        <w:tab/>
-      </w:r>
-      <w:r>
-        <w:rPr>
-          <w:rFonts w:ascii="Arial" w:eastAsia="Times New Roman" w:hAnsi="Arial" w:cs="Arial"/>
-          <w:b/>
-          <w:bCs/>
-          <w:sz w:val="20"/>
-          <w:szCs w:val="20"/>
-        </w:rPr>
-        <w:tab/>
-      </w:r>
-      <w:r>
-        <w:rPr>
-          <w:rFonts w:ascii="Arial" w:eastAsia="Times New Roman" w:hAnsi="Arial" w:cs="Arial"/>
-          <w:b/>
-          <w:bCs/>
-          <w:sz w:val="20"/>
-          <w:szCs w:val="20"/>
-        </w:rPr>
-        <w:t>Term:</w:t>
-      </w:r>
-      <w:r>
-        <w:rPr>
-          <w:rFonts w:ascii="Arial" w:eastAsia="Times New Roman" w:hAnsi="Arial" w:cs="Arial"/>
-          <w:b/>
-          <w:bCs/>
-          <w:sz w:val="20"/>
-          <w:szCs w:val="20"/>
-        </w:rPr>
-        <w:t xml:space="preserve"> </w:t>
-      </w:r>
-    </w:p>
-    <w:p>
-      <w:pPr>
-        <w:rPr>
-          <w:rFonts w:ascii="Tahoma" w:eastAsia="Times New Roman" w:hAnsi="Tahoma" w:cs="Tahoma"/>
-          <w:b/>
-          <w:bCs/>
-          <w:color w:val="1A1A1A"/>
-          <w:sz w:val="20"/>
-          <w:szCs w:val="20"/>
-        </w:rPr>
-      </w:pPr>
-      <w:r>
-        <w:rPr>
-          <w:rFonts w:ascii="Tahoma" w:eastAsia="Times New Roman" w:hAnsi="Tahoma" w:cs="Tahoma"/>
-          <w:b/>
-          <w:bCs/>
-          <w:color w:val="1A1A1A"/>
-          <w:sz w:val="20"/>
-          <w:szCs w:val="20"/>
-        </w:rPr>
-        <w:t>Subject Code:</w:t>
-      </w:r>
-      <w:r>
-        <w:rPr>
-          <w:rFonts w:ascii="Tahoma" w:eastAsia="Times New Roman" w:hAnsi="Tahoma" w:cs="Tahoma"/>
-          <w:b/>
-          <w:bCs/>
-          <w:color w:val="1A1A1A"/>
-          <w:sz w:val="20"/>
-          <w:szCs w:val="20"/>
-        </w:rPr>
-        <w:tab/>
-      </w:r>
-      <w:r>
-        <w:rPr>
-          <w:rFonts w:ascii="Tahoma" w:eastAsia="Times New Roman" w:hAnsi="Tahoma" w:cs="Tahoma"/>
-          <w:b/>
-          <w:bCs/>
-          <w:color w:val="1A1A1A"/>
-          <w:sz w:val="20"/>
-          <w:szCs w:val="20"/>
-        </w:rPr>
-        <w:tab/>
-      </w:r>
-      <w:r>
-        <w:rPr>
-          <w:rFonts w:ascii="Tahoma" w:eastAsia="Times New Roman" w:hAnsi="Tahoma" w:cs="Tahoma"/>
-          <w:b/>
-          <w:bCs/>
-          <w:color w:val="1A1A1A"/>
-          <w:sz w:val="20"/>
-          <w:szCs w:val="20"/>
-        </w:rPr>
-        <w:tab/>
-      </w:r>
-      <w:r>
-        <w:rPr>
-          <w:rFonts w:ascii="Tahoma" w:eastAsia="Times New Roman" w:hAnsi="Tahoma" w:cs="Tahoma"/>
-          <w:b/>
-          <w:bCs/>
-          <w:color w:val="1A1A1A"/>
-          <w:sz w:val="20"/>
-          <w:szCs w:val="20"/>
-        </w:rPr>
-        <w:tab/>
-      </w:r>
-      <w:r>
-        <w:rPr>
-          <w:rFonts w:ascii="Tahoma" w:eastAsia="Times New Roman" w:hAnsi="Tahoma" w:cs="Tahoma"/>
-          <w:b/>
-          <w:bCs/>
-          <w:color w:val="1A1A1A"/>
-          <w:sz w:val="20"/>
-          <w:szCs w:val="20"/>
-        </w:rPr>
-        <w:tab/>
-      </w:r>
-      <w:r>
-        <w:rPr>
-          <w:rFonts w:ascii="Tahoma" w:eastAsia="Times New Roman" w:hAnsi="Tahoma" w:cs="Tahoma"/>
-          <w:b/>
-          <w:bCs/>
-          <w:color w:val="1A1A1A"/>
-          <w:sz w:val="20"/>
-          <w:szCs w:val="20"/>
-        </w:rPr>
-        <w:tab/>
-      </w:r>
-      <w:r>
-        <w:rPr>
-          <w:rFonts w:ascii="Arial" w:eastAsia="Times New Roman" w:hAnsi="Arial" w:cs="Arial"/>
-          <w:b/>
-          <w:bCs/>
-          <w:sz w:val="20"/>
-          <w:szCs w:val="20"/>
-        </w:rPr>
-        <w:t>Units:</w:t>
-      </w:r>
-      <w:r>
-        <w:rPr>
-          <w:rFonts w:ascii="Arial" w:eastAsia="Times New Roman" w:hAnsi="Arial" w:cs="Arial"/>
-          <w:b/>
-          <w:bCs/>
-          <w:sz w:val="20"/>
-          <w:szCs w:val="20"/>
-        </w:rPr>
-        <w:tab/>
-      </w:r>
-      <w:r>
-        <w:rPr>
-          <w:rFonts w:ascii="Arial" w:eastAsia="Times New Roman" w:hAnsi="Arial" w:cs="Arial"/>
-          <w:b/>
-          <w:bCs/>
-          <w:sz w:val="20"/>
-          <w:szCs w:val="20"/>
-        </w:rPr>
-        <w:tab/>
-      </w:r>
-      <w:r>
-        <w:rPr>
-          <w:rFonts w:ascii="Arial" w:eastAsia="Times New Roman" w:hAnsi="Arial" w:cs="Arial"/>
-          <w:b/>
-          <w:bCs/>
-          <w:sz w:val="20"/>
-          <w:szCs w:val="20"/>
-        </w:rPr>
-        <w:tab/>
-        <w:t>S.Y.</w:t>
-      </w:r>
-      <w:r>
-        <w:rPr>
-          <w:rFonts w:ascii="Arial" w:eastAsia="Times New Roman" w:hAnsi="Arial" w:cs="Arial"/>
-          <w:b/>
-          <w:bCs/>
-          <w:sz w:val="20"/>
-          <w:szCs w:val="20"/>
-        </w:rPr>
-        <w:t xml:space="preserve"> </w:t>
-      </w:r>
-    </w:p>
-    <w:p>
-      <w:pPr>
-        <w:rPr>
-          <w:rFonts w:ascii="Tahoma" w:eastAsia="Times New Roman" w:hAnsi="Tahoma" w:cs="Tahoma"/>
-          <w:b/>
-          <w:bCs/>
-          <w:color w:val="1A1A1A"/>
-          <w:sz w:val="20"/>
-          <w:szCs w:val="20"/>
-        </w:rPr>
-      </w:pPr>
-      <w:r>
-        <w:rPr>
-          <w:rFonts w:ascii="Tahoma" w:eastAsia="Times New Roman" w:hAnsi="Tahoma" w:cs="Tahoma"/>
-          <w:b/>
-          <w:bCs/>
-          <w:color w:val="1A1A1A"/>
-          <w:sz w:val="20"/>
-          <w:szCs w:val="20"/>
-        </w:rPr>
-        <w:t>Descriptive Title:</w:t>
-      </w:r>
-      <w:r>
-        <w:rPr>
-          <w:rFonts w:ascii="Tahoma" w:eastAsia="Times New Roman" w:hAnsi="Tahoma" w:cs="Tahoma"/>
-          <w:b/>
-          <w:bCs/>
-          <w:color w:val="1A1A1A"/>
-          <w:sz w:val="20"/>
-          <w:szCs w:val="20"/>
-        </w:rPr>
-        <w:tab/>
-      </w:r>
-      <w:r>
-        <w:rPr>
-          <w:rFonts w:ascii="Tahoma" w:eastAsia="Times New Roman" w:hAnsi="Tahoma" w:cs="Tahoma"/>
-          <w:b/>
-          <w:bCs/>
-          <w:color w:val="1A1A1A"/>
-          <w:sz w:val="20"/>
-          <w:szCs w:val="20"/>
-        </w:rPr>
-        <w:tab/>
-      </w:r>
-      <w:r>
-        <w:rPr>
-          <w:rFonts w:ascii="Tahoma" w:eastAsia="Times New Roman" w:hAnsi="Tahoma" w:cs="Tahoma"/>
-          <w:b/>
-          <w:bCs/>
-          <w:color w:val="1A1A1A"/>
-          <w:sz w:val="20"/>
-          <w:szCs w:val="20"/>
-        </w:rPr>
-        <w:tab/>
-      </w:r>
-      <w:r>
-        <w:rPr>
-          <w:rFonts w:ascii="Tahoma" w:eastAsia="Times New Roman" w:hAnsi="Tahoma" w:cs="Tahoma"/>
-          <w:b/>
-          <w:bCs/>
-          <w:color w:val="1A1A1A"/>
-          <w:sz w:val="20"/>
-          <w:szCs w:val="20"/>
-        </w:rPr>
-        <w:tab/>
-      </w:r>
-      <w:r>
-        <w:rPr>
-          <w:rFonts w:ascii="Tahoma" w:eastAsia="Times New Roman" w:hAnsi="Tahoma" w:cs="Tahoma"/>
-          <w:b/>
-          <w:bCs/>
-          <w:color w:val="1A1A1A"/>
-          <w:sz w:val="20"/>
-          <w:szCs w:val="20"/>
-        </w:rPr>
-        <w:tab/>
-      </w:r>
-      <w:r>
-        <w:rPr>
-          <w:rFonts w:ascii="Arial" w:eastAsia="Times New Roman" w:hAnsi="Arial" w:cs="Arial"/>
-          <w:b/>
-          <w:bCs/>
-          <w:sz w:val="20"/>
-          <w:szCs w:val="20"/>
-        </w:rPr>
-        <w:t>Day: </w:t>
-      </w:r>
-      <w:r>
-        <w:rPr>
-          <w:rFonts w:ascii="Arial" w:eastAsia="Times New Roman" w:hAnsi="Arial" w:cs="Arial"/>
-          <w:b/>
-          <w:bCs/>
-          <w:sz w:val="20"/>
-          <w:szCs w:val="20"/>
-        </w:rPr>
-        <w:t xml:space="preserve"> </w:t>
-      </w:r>
-    </w:p>
-    <w:p>
-      <w:pPr>
-        <w:rPr>
-          <w:rFonts w:ascii="Tahoma" w:eastAsia="Times New Roman" w:hAnsi="Tahoma" w:cs="Tahoma"/>
-          <w:b/>
-          <w:bCs/>
-          <w:color w:val="1A1A1A"/>
-          <w:sz w:val="20"/>
-          <w:szCs w:val="20"/>
-        </w:rPr>
-      </w:pPr>
-      <w:r>
-        <w:rPr>
-          <w:rFonts w:ascii="Arial" w:eastAsia="Times New Roman" w:hAnsi="Arial" w:cs="Arial"/>
-          <w:b/>
-          <w:bCs/>
-          <w:sz w:val="20"/>
-          <w:szCs w:val="20"/>
-        </w:rPr>
-        <w:t>Course/ Year:</w:t>
-      </w:r>
-      <w:r>
-        <w:rPr>
-          <w:rFonts w:ascii="Arial" w:eastAsia="Times New Roman" w:hAnsi="Arial" w:cs="Arial"/>
-          <w:b/>
-          <w:bCs/>
-          <w:sz w:val="20"/>
-          <w:szCs w:val="20"/>
-        </w:rPr>
-        <w:tab/>
-      </w:r>
-      <w:r>
-        <w:rPr>
-          <w:rFonts w:ascii="Arial" w:eastAsia="Times New Roman" w:hAnsi="Arial" w:cs="Arial"/>
-          <w:b/>
-          <w:bCs/>
-          <w:sz w:val="20"/>
-          <w:szCs w:val="20"/>
-        </w:rPr>
-        <w:tab/>
-      </w:r>
-      <w:r>
-        <w:rPr>
-          <w:rFonts w:ascii="Arial" w:eastAsia="Times New Roman" w:hAnsi="Arial" w:cs="Arial"/>
-          <w:b/>
-          <w:bCs/>
-          <w:sz w:val="20"/>
-          <w:szCs w:val="20"/>
-        </w:rPr>
-        <w:tab/>
-      </w:r>
-      <w:r>
-        <w:rPr>
-          <w:rFonts w:ascii="Arial" w:eastAsia="Times New Roman" w:hAnsi="Arial" w:cs="Arial"/>
-          <w:b/>
-          <w:bCs/>
-          <w:sz w:val="20"/>
-          <w:szCs w:val="20"/>
-        </w:rPr>
-        <w:tab/>
-      </w:r>
-      <w:r>
-        <w:rPr>
-          <w:rFonts w:ascii="Arial" w:eastAsia="Times New Roman" w:hAnsi="Arial" w:cs="Arial"/>
-          <w:b/>
-          <w:bCs/>
-          <w:sz w:val="20"/>
-          <w:szCs w:val="20"/>
-        </w:rPr>
-        <w:tab/>
-      </w:r>
-      <w:r>
-        <w:rPr>
-          <w:rFonts w:ascii="Arial" w:eastAsia="Times New Roman" w:hAnsi="Arial" w:cs="Arial"/>
-          <w:b/>
-          <w:bCs/>
-          <w:sz w:val="20"/>
-          <w:szCs w:val="20"/>
-        </w:rPr>
-        <w:tab/>
-      </w:r>
-      <w:r>
-        <w:rPr>
-          <w:rFonts w:ascii="Arial" w:eastAsia="Times New Roman" w:hAnsi="Arial" w:cs="Arial"/>
-          <w:b/>
-          <w:bCs/>
-          <w:sz w:val="20"/>
-          <w:szCs w:val="20"/>
-        </w:rPr>
-        <w:t>Session: </w:t>
-      </w:r>
-      <w:r>
-        <w:rPr>
-          <w:rFonts w:ascii="Arial" w:eastAsia="Times New Roman" w:hAnsi="Arial" w:cs="Arial"/>
-          <w:b/>
-          <w:bCs/>
-          <w:sz w:val="20"/>
-          <w:szCs w:val="20"/>
-        </w:rPr>
-        <w:tab/>
-      </w:r>
-      <w:r>
-        <w:rPr>
-          <w:rFonts w:ascii="Arial" w:eastAsia="Times New Roman" w:hAnsi="Arial" w:cs="Arial"/>
-          <w:b/>
-          <w:bCs/>
-          <w:sz w:val="20"/>
-          <w:szCs w:val="20"/>
-        </w:rPr>
-        <w:tab/>
-      </w:r>
-      <w:r>
-        <w:rPr>
-          <w:rFonts w:ascii="Arial" w:eastAsia="Times New Roman" w:hAnsi="Arial" w:cs="Arial"/>
-          <w:b/>
-          <w:bCs/>
-          <w:sz w:val="20"/>
-          <w:szCs w:val="20"/>
-        </w:rPr>
-        <w:t>Time: </w:t>
-      </w:r>
-    </w:p>
+    <w:tbl>
+      <w:tblPr>
+        <w:tblStyle w:val="TableGrid"/>
+        <w:tblW w:w="0" w:type="auto"/>
+        <w:tblBorders>
+          <w:top w:val="none" w:sz="0" w:space="0" w:color="auto"/>
+          <w:left w:val="none" w:sz="0" w:space="0" w:color="auto"/>
+          <w:bottom w:val="none" w:sz="0" w:space="0" w:color="auto"/>
+          <w:right w:val="none" w:sz="0" w:space="0" w:color="auto"/>
+          <w:insideH w:val="none" w:sz="0" w:space="0" w:color="auto"/>
+          <w:insideV w:val="none" w:sz="0" w:space="0" w:color="auto"/>
+        </w:tblBorders>
+        <w:tblLook w:val="04A0" w:firstRow="1" w:lastRow="0" w:firstColumn="1" w:lastColumn="0" w:noHBand="0" w:noVBand="1"/>
+      </w:tblPr>
+      <w:tblGrid>
+        <w:gridCol w:w="1980"/>
+        <w:gridCol w:w="2268"/>
+        <w:gridCol w:w="1206"/>
+        <w:gridCol w:w="1250"/>
+        <w:gridCol w:w="805"/>
+        <w:gridCol w:w="2006"/>
+      </w:tblGrid>
+      <w:tr>
+        <w:trPr>
+          <w:trHeight w:val="283"/>
+        </w:trPr>
+        <w:tc>
+          <w:tcPr>
+            <w:tcW w:w="1980" w:type="dxa"/>
+          </w:tcPr>
+          <w:p>
+            <w:pPr>
+              <w:rPr>
+                <w:rFonts w:ascii="Tahoma" w:eastAsia="Times New Roman" w:hAnsi="Tahoma" w:cs="Tahoma"/>
+                <w:b/>
+                <w:bCs/>
+                <w:color w:val="1A1A1A"/>
+                <w:sz w:val="20"/>
+                <w:szCs w:val="20"/>
+              </w:rPr>
+            </w:pPr>
+            <w:r>
+              <w:rPr>
+                <w:rFonts w:ascii="Tahoma" w:eastAsia="Times New Roman" w:hAnsi="Tahoma" w:cs="Tahoma"/>
+                <w:b/>
+                <w:bCs/>
+                <w:color w:val="1A1A1A"/>
+                <w:sz w:val="20"/>
+                <w:szCs w:val="20"/>
+              </w:rPr>
+              <w:t>College: </w:t>
+            </w:r>
+          </w:p>
+        </w:tc>
+        <w:tc>
+          <w:tcPr>
+            <w:tcW w:w="2268" w:type="dxa"/>
+          </w:tcPr>
+          <w:p>
+            <w:pPr>
+              <w:rPr>
+                <w:rFonts w:ascii="Tahoma" w:eastAsia="Times New Roman" w:hAnsi="Tahoma" w:cs="Tahoma"/>
+                <w:color w:val="1A1A1A"/>
+                <w:sz w:val="20"/>
+                <w:szCs w:val="20"/>
+              </w:rPr>
+            </w:pPr>
+            <w:r>
+              <w:rPr>
+                <w:rFonts w:ascii="Tahoma" w:eastAsia="Times New Roman" w:hAnsi="Tahoma" w:cs="Tahoma"/>
+                <w:color w:val="1A1A1A"/>
+                <w:sz w:val="20"/>
+                <w:szCs w:val="20"/>
+              </w:rPr>
+              <w:t>TUP - Manila</w:t>
+            </w:r>
+          </w:p>
+        </w:tc>
+        <w:tc>
+          <w:tcPr>
+            <w:tcW w:w="1206" w:type="dxa"/>
+          </w:tcPr>
+          <w:p>
+            <w:pPr>
+              <w:rPr>
+                <w:rFonts w:ascii="Arial" w:eastAsia="Times New Roman" w:hAnsi="Arial" w:cs="Arial"/>
+                <w:b/>
+                <w:bCs/>
+                <w:sz w:val="20"/>
+                <w:szCs w:val="20"/>
+              </w:rPr>
+            </w:pPr>
+            <w:r>
+              <w:rPr>
+                <w:rFonts w:ascii="Arial" w:eastAsia="Times New Roman" w:hAnsi="Arial" w:cs="Arial"/>
+                <w:b/>
+                <w:bCs/>
+                <w:sz w:val="20"/>
+                <w:szCs w:val="20"/>
+              </w:rPr>
+              <w:t>Dept.: </w:t>
+            </w:r>
+          </w:p>
+        </w:tc>
+        <w:tc>
+          <w:tcPr>
+            <w:tcW w:w="1250" w:type="dxa"/>
+          </w:tcPr>
+          <w:p>
+            <w:pPr>
+              <w:rPr>
+                <w:rFonts w:ascii="Tahoma" w:eastAsia="Times New Roman" w:hAnsi="Tahoma" w:cs="Tahoma"/>
+                <w:color w:val="1A1A1A"/>
+                <w:sz w:val="20"/>
+                <w:szCs w:val="20"/>
+              </w:rPr>
+            </w:pPr>
+            <w:r>
+              <w:rPr>
+                <w:rFonts w:ascii="Arial" w:eastAsia="Times New Roman" w:hAnsi="Arial" w:cs="Arial"/>
+                <w:sz w:val="20"/>
+                <w:szCs w:val="20"/>
+              </w:rPr>
+              <w:t>[College]</w:t>
+            </w:r>
+          </w:p>
+        </w:tc>
+        <w:tc>
+          <w:tcPr>
+            <w:tcW w:w="804" w:type="dxa"/>
+          </w:tcPr>
+          <w:p>
+            <w:pPr>
+              <w:rPr>
+                <w:rFonts w:ascii="Tahoma" w:eastAsia="Times New Roman" w:hAnsi="Tahoma" w:cs="Tahoma"/>
+                <w:b/>
+                <w:bCs/>
+                <w:color w:val="1A1A1A"/>
+                <w:sz w:val="20"/>
+                <w:szCs w:val="20"/>
+              </w:rPr>
+            </w:pPr>
+            <w:r>
+              <w:rPr>
+                <w:rFonts w:ascii="Arial" w:eastAsia="Times New Roman" w:hAnsi="Arial" w:cs="Arial"/>
+                <w:b/>
+                <w:bCs/>
+                <w:sz w:val="20"/>
+                <w:szCs w:val="20"/>
+              </w:rPr>
+              <w:t xml:space="preserve">Term: </w:t>
+            </w:r>
+          </w:p>
+        </w:tc>
+        <w:tc>
+          <w:tcPr>
+            <w:tcW w:w="2006" w:type="dxa"/>
+          </w:tcPr>
+          <w:p>
+            <w:pPr>
+              <w:rPr>
+                <w:rFonts w:ascii="Arial" w:eastAsia="Times New Roman" w:hAnsi="Arial" w:cs="Arial"/>
+                <w:sz w:val="20"/>
+                <w:szCs w:val="20"/>
+              </w:rPr>
+            </w:pPr>
+            <w:r>
+              <w:rPr>
+                <w:rFonts w:ascii="Arial" w:eastAsia="Times New Roman" w:hAnsi="Arial" w:cs="Arial"/>
+                <w:sz w:val="20"/>
+                <w:szCs w:val="20"/>
+              </w:rPr>
+              <w:t>[Semester]</w:t>
+            </w:r>
+          </w:p>
+        </w:tc>
+      </w:tr>
+      <w:tr>
+        <w:trPr>
+          <w:trHeight w:val="283"/>
+        </w:trPr>
+        <w:tc>
+          <w:tcPr>
+            <w:tcW w:w="1980" w:type="dxa"/>
+          </w:tcPr>
+          <w:p>
+            <w:pPr>
+              <w:rPr>
+                <w:rFonts w:ascii="Tahoma" w:eastAsia="Times New Roman" w:hAnsi="Tahoma" w:cs="Tahoma"/>
+                <w:b/>
+                <w:bCs/>
+                <w:color w:val="1A1A1A"/>
+                <w:sz w:val="20"/>
+                <w:szCs w:val="20"/>
+              </w:rPr>
+            </w:pPr>
+            <w:r>
+              <w:rPr>
+                <w:rFonts w:ascii="Tahoma" w:eastAsia="Times New Roman" w:hAnsi="Tahoma" w:cs="Tahoma"/>
+                <w:b/>
+                <w:bCs/>
+                <w:color w:val="1A1A1A"/>
+                <w:sz w:val="20"/>
+                <w:szCs w:val="20"/>
+              </w:rPr>
+              <w:t>Subject Code:</w:t>
+            </w:r>
+          </w:p>
+        </w:tc>
+        <w:tc>
+          <w:tcPr>
+            <w:tcW w:w="2268" w:type="dxa"/>
+          </w:tcPr>
+          <w:p>
+            <w:pPr>
+              <w:rPr>
+                <w:rFonts w:ascii="Tahoma" w:eastAsia="Times New Roman" w:hAnsi="Tahoma" w:cs="Tahoma"/>
+                <w:color w:val="1A1A1A"/>
+                <w:sz w:val="20"/>
+                <w:szCs w:val="20"/>
+              </w:rPr>
+            </w:pPr>
+            <w:r>
+              <w:rPr>
+                <w:rFonts w:ascii="Tahoma" w:eastAsia="Times New Roman" w:hAnsi="Tahoma" w:cs="Tahoma"/>
+                <w:color w:val="1A1A1A"/>
+                <w:sz w:val="20"/>
+                <w:szCs w:val="20"/>
+              </w:rPr>
+              <w:t>[Course Code]</w:t>
+            </w:r>
+          </w:p>
+        </w:tc>
+        <w:tc>
+          <w:tcPr>
+            <w:tcW w:w="1206" w:type="dxa"/>
+          </w:tcPr>
+          <w:p>
+            <w:pPr>
+              <w:rPr>
+                <w:rFonts w:ascii="Arial" w:eastAsia="Times New Roman" w:hAnsi="Arial" w:cs="Arial"/>
+                <w:b/>
+                <w:bCs/>
+                <w:sz w:val="20"/>
+                <w:szCs w:val="20"/>
+              </w:rPr>
+            </w:pPr>
+            <w:r>
+              <w:rPr>
+                <w:rFonts w:ascii="Arial" w:eastAsia="Times New Roman" w:hAnsi="Arial" w:cs="Arial"/>
+                <w:b/>
+                <w:bCs/>
+                <w:sz w:val="20"/>
+                <w:szCs w:val="20"/>
+              </w:rPr>
+              <w:t xml:space="preserve">Units: </w:t>
+            </w:r>
+          </w:p>
+        </w:tc>
+        <w:tc>
+          <w:tcPr>
+            <w:tcW w:w="1250" w:type="dxa"/>
+          </w:tcPr>
+          <w:p>
+            <w:pPr>
+              <w:rPr>
+                <w:rFonts w:ascii="Arial" w:eastAsia="Times New Roman" w:hAnsi="Arial" w:cs="Arial"/>
+                <w:sz w:val="20"/>
+                <w:szCs w:val="20"/>
+              </w:rPr>
+            </w:pPr>
+            <w:r>
+              <w:rPr>
+                <w:rFonts w:ascii="Arial" w:eastAsia="Times New Roman" w:hAnsi="Arial" w:cs="Arial"/>
+                <w:sz w:val="20"/>
+                <w:szCs w:val="20"/>
+              </w:rPr>
+              <w:t>[Units]</w:t>
+            </w:r>
+          </w:p>
+        </w:tc>
+        <w:tc>
+          <w:tcPr>
+            <w:tcW w:w="804" w:type="dxa"/>
+          </w:tcPr>
+          <w:p>
+            <w:pPr>
+              <w:rPr>
+                <w:rFonts w:ascii="Tahoma" w:eastAsia="Times New Roman" w:hAnsi="Tahoma" w:cs="Tahoma"/>
+                <w:b/>
+                <w:bCs/>
+                <w:color w:val="1A1A1A"/>
+                <w:sz w:val="20"/>
+                <w:szCs w:val="20"/>
+              </w:rPr>
+            </w:pPr>
+            <w:r>
+              <w:rPr>
+                <w:rFonts w:ascii="Arial" w:eastAsia="Times New Roman" w:hAnsi="Arial" w:cs="Arial"/>
+                <w:b/>
+                <w:bCs/>
+                <w:sz w:val="20"/>
+                <w:szCs w:val="20"/>
+              </w:rPr>
+              <w:t xml:space="preserve">S.Y. </w:t>
+            </w:r>
+          </w:p>
+        </w:tc>
+        <w:tc>
+          <w:tcPr>
+            <w:tcW w:w="2006" w:type="dxa"/>
+          </w:tcPr>
+          <w:p>
+            <w:pPr>
+              <w:rPr>
+                <w:rFonts w:ascii="Arial" w:eastAsia="Times New Roman" w:hAnsi="Arial" w:cs="Arial"/>
+                <w:sz w:val="20"/>
+                <w:szCs w:val="20"/>
+              </w:rPr>
+            </w:pPr>
+            <w:r>
+              <w:rPr>
+                <w:rFonts w:ascii="Arial" w:eastAsia="Times New Roman" w:hAnsi="Arial" w:cs="Arial"/>
+                <w:sz w:val="20"/>
+                <w:szCs w:val="20"/>
+              </w:rPr>
+              <w:t>[Academic Year]</w:t>
+            </w:r>
+          </w:p>
+        </w:tc>
+      </w:tr>
+      <w:tr>
+        <w:trPr>
+          <w:trHeight w:val="283"/>
+        </w:trPr>
+        <w:tc>
+          <w:tcPr>
+            <w:tcW w:w="1980" w:type="dxa"/>
+          </w:tcPr>
+          <w:p>
+            <w:pPr>
+              <w:rPr>
+                <w:rFonts w:ascii="Tahoma" w:eastAsia="Times New Roman" w:hAnsi="Tahoma" w:cs="Tahoma"/>
+                <w:b/>
+                <w:bCs/>
+                <w:color w:val="1A1A1A"/>
+                <w:sz w:val="20"/>
+                <w:szCs w:val="20"/>
+              </w:rPr>
+            </w:pPr>
+            <w:r>
+              <w:rPr>
+                <w:rFonts w:ascii="Tahoma" w:eastAsia="Times New Roman" w:hAnsi="Tahoma" w:cs="Tahoma"/>
+                <w:b/>
+                <w:bCs/>
+                <w:color w:val="1A1A1A"/>
+                <w:sz w:val="20"/>
+                <w:szCs w:val="20"/>
+              </w:rPr>
+              <w:t xml:space="preserve">Descriptive Title: </w:t>
+            </w:r>
+          </w:p>
+        </w:tc>
+        <w:tc>
+          <w:tcPr>
+            <w:tcW w:w="2268" w:type="dxa"/>
+          </w:tcPr>
+          <w:p>
+            <w:pPr>
+              <w:rPr>
+                <w:rFonts w:ascii="Tahoma" w:eastAsia="Times New Roman" w:hAnsi="Tahoma" w:cs="Tahoma"/>
+                <w:color w:val="1A1A1A"/>
+                <w:sz w:val="20"/>
+                <w:szCs w:val="20"/>
+              </w:rPr>
+            </w:pPr>
+            <w:r>
+              <w:rPr>
+                <w:rFonts w:ascii="Tahoma" w:eastAsia="Times New Roman" w:hAnsi="Tahoma" w:cs="Tahoma"/>
+                <w:color w:val="1A1A1A"/>
+                <w:sz w:val="20"/>
+                <w:szCs w:val="20"/>
+              </w:rPr>
+              <w:t>[Course Title]</w:t>
+            </w:r>
+          </w:p>
+        </w:tc>
+        <w:tc>
+          <w:tcPr>
+            <w:tcW w:w="1206" w:type="dxa"/>
+          </w:tcPr>
+          <w:p>
+            <w:pPr>
+              <w:rPr>
+                <w:rFonts w:ascii="Tahoma" w:eastAsia="Times New Roman" w:hAnsi="Tahoma" w:cs="Tahoma"/>
+                <w:b/>
+                <w:bCs/>
+                <w:color w:val="1A1A1A"/>
+                <w:sz w:val="20"/>
+                <w:szCs w:val="20"/>
+              </w:rPr>
+            </w:pPr>
+            <w:r>
+              <w:rPr>
+                <w:rFonts w:ascii="Arial" w:eastAsia="Times New Roman" w:hAnsi="Arial" w:cs="Arial"/>
+                <w:b/>
+                <w:bCs/>
+                <w:sz w:val="20"/>
+                <w:szCs w:val="20"/>
+              </w:rPr>
+              <w:t>Day: </w:t>
+            </w:r>
+          </w:p>
+        </w:tc>
+        <w:tc>
+          <w:tcPr>
+            <w:tcW w:w="1250" w:type="dxa"/>
+          </w:tcPr>
+          <w:p>
+            <w:pPr>
+              <w:rPr>
+                <w:rFonts w:ascii="Tahoma" w:eastAsia="Times New Roman" w:hAnsi="Tahoma" w:cs="Tahoma"/>
+                <w:color w:val="1A1A1A"/>
+                <w:sz w:val="20"/>
+                <w:szCs w:val="20"/>
+              </w:rPr>
+            </w:pPr>
+            <w:r>
+              <w:rPr>
+                <w:rFonts w:ascii="Arial" w:eastAsia="Times New Roman" w:hAnsi="Arial" w:cs="Arial"/>
+                <w:sz w:val="20"/>
+                <w:szCs w:val="20"/>
+              </w:rPr>
+              <w:t>[Day]</w:t>
+            </w:r>
+          </w:p>
+        </w:tc>
+        <w:tc>
+          <w:tcPr>
+            <w:tcW w:w="804" w:type="dxa"/>
+          </w:tcPr>
+          <w:p>
+            <w:pPr>
+              <w:rPr>
+                <w:rFonts w:ascii="Tahoma" w:eastAsia="Times New Roman" w:hAnsi="Tahoma" w:cs="Tahoma"/>
+                <w:b/>
+                <w:bCs/>
+                <w:color w:val="1A1A1A"/>
+                <w:sz w:val="20"/>
+                <w:szCs w:val="20"/>
+              </w:rPr>
+            </w:pPr>
+          </w:p>
+        </w:tc>
+        <w:tc>
+          <w:tcPr>
+            <w:tcW w:w="2006" w:type="dxa"/>
+          </w:tcPr>
+          <w:p>
+            <w:pPr>
+              <w:rPr>
+                <w:rFonts w:ascii="Tahoma" w:eastAsia="Times New Roman" w:hAnsi="Tahoma" w:cs="Tahoma"/>
+                <w:color w:val="1A1A1A"/>
+                <w:sz w:val="20"/>
+                <w:szCs w:val="20"/>
+              </w:rPr>
+            </w:pPr>
+          </w:p>
+        </w:tc>
+      </w:tr>
+      <w:tr>
+        <w:trPr>
+          <w:trHeight w:val="283"/>
+        </w:trPr>
+        <w:tc>
+          <w:tcPr>
+            <w:tcW w:w="1980" w:type="dxa"/>
+          </w:tcPr>
+          <w:p>
+            <w:pPr>
+              <w:rPr>
+                <w:rFonts w:ascii="Tahoma" w:eastAsia="Times New Roman" w:hAnsi="Tahoma" w:cs="Tahoma"/>
+                <w:b/>
+                <w:bCs/>
+                <w:sz w:val="20"/>
+                <w:szCs w:val="20"/>
+              </w:rPr>
+            </w:pPr>
+            <w:r>
+              <w:rPr>
+                <w:rFonts w:ascii="Tahoma" w:eastAsia="Times New Roman" w:hAnsi="Tahoma" w:cs="Tahoma"/>
+                <w:b/>
+                <w:bCs/>
+                <w:sz w:val="20"/>
+                <w:szCs w:val="20"/>
+              </w:rPr>
+              <w:t xml:space="preserve">Course/ Year: </w:t>
+            </w:r>
+          </w:p>
+        </w:tc>
+        <w:tc>
+          <w:tcPr>
+            <w:tcW w:w="2268" w:type="dxa"/>
+          </w:tcPr>
+          <w:p>
+            <w:pPr>
+              <w:rPr>
+                <w:rFonts w:ascii="Arial" w:eastAsia="Times New Roman" w:hAnsi="Arial" w:cs="Arial"/>
+                <w:sz w:val="20"/>
+                <w:szCs w:val="20"/>
+              </w:rPr>
+            </w:pPr>
+            <w:r>
+              <w:rPr>
+                <w:rFonts w:ascii="Arial" w:eastAsia="Times New Roman" w:hAnsi="Arial" w:cs="Arial"/>
+                <w:sz w:val="20"/>
+                <w:szCs w:val="20"/>
+              </w:rPr>
+              <w:t>[Program] – [Year]</w:t>
+            </w:r>
+          </w:p>
+        </w:tc>
+        <w:tc>
+          <w:tcPr>
+            <w:tcW w:w="1206" w:type="dxa"/>
+          </w:tcPr>
+          <w:p>
+            <w:pPr>
+              <w:rPr>
+                <w:rFonts w:ascii="Tahoma" w:eastAsia="Times New Roman" w:hAnsi="Tahoma" w:cs="Tahoma"/>
+                <w:b/>
+                <w:bCs/>
+                <w:color w:val="1A1A1A"/>
+                <w:sz w:val="20"/>
+                <w:szCs w:val="20"/>
+              </w:rPr>
+            </w:pPr>
+            <w:r>
+              <w:rPr>
+                <w:rFonts w:ascii="Arial" w:eastAsia="Times New Roman" w:hAnsi="Arial" w:cs="Arial"/>
+                <w:b/>
+                <w:bCs/>
+                <w:sz w:val="20"/>
+                <w:szCs w:val="20"/>
+              </w:rPr>
+              <w:t>Session: </w:t>
+            </w:r>
+          </w:p>
+        </w:tc>
+        <w:tc>
+          <w:tcPr>
+            <w:tcW w:w="1250" w:type="dxa"/>
+          </w:tcPr>
+          <w:p>
+            <w:pPr>
+              <w:rPr>
+                <w:rFonts w:ascii="Tahoma" w:eastAsia="Times New Roman" w:hAnsi="Tahoma" w:cs="Tahoma"/>
+                <w:color w:val="1A1A1A"/>
+                <w:sz w:val="20"/>
+                <w:szCs w:val="20"/>
+              </w:rPr>
+            </w:pPr>
+          </w:p>
+        </w:tc>
+        <w:tc>
+          <w:tcPr>
+            <w:tcW w:w="804" w:type="dxa"/>
+          </w:tcPr>
+          <w:p>
+            <w:pPr>
+              <w:rPr>
+                <w:rFonts w:ascii="Tahoma" w:eastAsia="Times New Roman" w:hAnsi="Tahoma" w:cs="Tahoma"/>
+                <w:b/>
+                <w:bCs/>
+                <w:color w:val="1A1A1A"/>
+                <w:sz w:val="20"/>
+                <w:szCs w:val="20"/>
+              </w:rPr>
+            </w:pPr>
+            <w:r>
+              <w:rPr>
+                <w:rFonts w:ascii="Arial" w:eastAsia="Times New Roman" w:hAnsi="Arial" w:cs="Arial"/>
+                <w:b/>
+                <w:bCs/>
+                <w:sz w:val="20"/>
+                <w:szCs w:val="20"/>
+              </w:rPr>
+              <w:t>Time: </w:t>
+            </w:r>
+          </w:p>
+        </w:tc>
+        <w:tc>
+          <w:tcPr>
+            <w:tcW w:w="2006" w:type="dxa"/>
+          </w:tcPr>
+          <w:p>
+            <w:pPr>
+              <w:rPr>
+                <w:rFonts w:ascii="Arial" w:eastAsia="Times New Roman" w:hAnsi="Arial" w:cs="Arial"/>
+                <w:sz w:val="20"/>
+                <w:szCs w:val="20"/>
+              </w:rPr>
+            </w:pPr>
+            <w:r>
+              <w:rPr>
+                <w:rFonts w:ascii="Arial" w:eastAsia="Times New Roman" w:hAnsi="Arial" w:cs="Arial"/>
+                <w:sz w:val="20"/>
+                <w:szCs w:val="20"/>
+              </w:rPr>
+              <w:t>[Time]</w:t>
+            </w:r>
+          </w:p>
+        </w:tc>
+      </w:tr>
+    </w:tbl>
     <w:p>
       <w:pPr>
         <w:rPr>
@@ -785,6 +891,14 @@
                 <w:szCs w:val="20"/>
               </w:rPr>
             </w:pPr>
+            <w:r>
+              <w:rPr>
+                <w:rFonts w:ascii="Times New Roman" w:eastAsia="Times New Roman" w:hAnsi="Times New Roman" w:cs="Times New Roman"/>
+                <w:sz w:val="20"/>
+                <w:szCs w:val="20"/>
+              </w:rPr>
+              <w:t>[Student Name]</w:t>
+            </w:r>
           </w:p>
         </w:tc>
         <w:tc>
@@ -814,6 +928,14 @@
                 <w:szCs w:val="20"/>
               </w:rPr>
             </w:pPr>
+            <w:r>
+              <w:rPr>
+                <w:rFonts w:ascii="Times New Roman" w:eastAsia="Times New Roman" w:hAnsi="Times New Roman" w:cs="Times New Roman"/>
+                <w:sz w:val="20"/>
+                <w:szCs w:val="20"/>
+              </w:rPr>
+              <w:t>[Grade]</w:t>
+            </w:r>
           </w:p>
         </w:tc>
         <w:tc>
@@ -843,6 +965,14 @@
                 <w:szCs w:val="20"/>
               </w:rPr>
             </w:pPr>
+            <w:r>
+              <w:rPr>
+                <w:rFonts w:ascii="Times New Roman" w:eastAsia="Times New Roman" w:hAnsi="Times New Roman" w:cs="Times New Roman"/>
+                <w:sz w:val="20"/>
+                <w:szCs w:val="20"/>
+              </w:rPr>
+              <w:t>[Units]</w:t>
+            </w:r>
           </w:p>
         </w:tc>
       </w:tr>
@@ -1715,8 +1845,950 @@
     </w:tbl>
     <w:p/>
     <w:p/>
-    <w:p/>
-    <w:p/>
+    <w:tbl>
+      <w:tblPr>
+        <w:tblStyle w:val="TableGrid"/>
+        <w:tblpPr w:leftFromText="180" w:rightFromText="180" w:vertAnchor="text" w:horzAnchor="page" w:tblpX="5162" w:tblpY="41"/>
+        <w:tblW w:w="0" w:type="auto"/>
+        <w:tblBorders>
+          <w:top w:val="none" w:sz="0" w:space="0" w:color="auto"/>
+          <w:left w:val="none" w:sz="0" w:space="0" w:color="auto"/>
+          <w:bottom w:val="none" w:sz="0" w:space="0" w:color="auto"/>
+          <w:right w:val="none" w:sz="0" w:space="0" w:color="auto"/>
+          <w:insideH w:val="none" w:sz="0" w:space="0" w:color="auto"/>
+          <w:insideV w:val="none" w:sz="0" w:space="0" w:color="auto"/>
+        </w:tblBorders>
+        <w:tblLook w:val="04A0" w:firstRow="1" w:lastRow="0" w:firstColumn="1" w:lastColumn="0" w:noHBand="0" w:noVBand="1"/>
+      </w:tblPr>
+      <w:tblGrid>
+        <w:gridCol w:w="1132"/>
+        <w:gridCol w:w="3263"/>
+        <w:gridCol w:w="369"/>
+        <w:gridCol w:w="1654"/>
+      </w:tblGrid>
+      <w:tr>
+        <w:trPr>
+          <w:trHeight w:val="624"/>
+        </w:trPr>
+        <w:tc>
+          <w:tcPr>
+            <w:tcW w:w="1132" w:type="dxa"/>
+          </w:tcPr>
+          <w:p>
+            <w:pPr>
+              <w:spacing w:before="100" w:beforeAutospacing="1" w:after="100" w:afterAutospacing="1"/>
+              <w:jc w:val="center"/>
+              <w:rPr>
+                <w:rFonts w:ascii="Tahoma" w:eastAsia="Times New Roman" w:hAnsi="Tahoma" w:cs="Tahoma"/>
+                <w:color w:val="191919"/>
+                <w:sz w:val="20"/>
+                <w:szCs w:val="20"/>
+              </w:rPr>
+            </w:pPr>
+          </w:p>
+        </w:tc>
+        <w:tc>
+          <w:tcPr>
+            <w:tcW w:w="3263" w:type="dxa"/>
+            <w:tcBorders>
+              <w:bottom w:val="single" w:sz="4" w:space="0" w:color="auto"/>
+            </w:tcBorders>
+            <w:vAlign w:val="bottom"/>
+          </w:tcPr>
+          <w:p>
+            <w:pPr>
+              <w:spacing w:before="100" w:beforeAutospacing="1" w:after="100" w:afterAutospacing="1"/>
+              <w:jc w:val="center"/>
+              <w:rPr>
+                <w:rFonts w:ascii="Tahoma" w:eastAsia="Times New Roman" w:hAnsi="Tahoma" w:cs="Tahoma"/>
+                <w:color w:val="191919"/>
+                <w:sz w:val="20"/>
+                <w:szCs w:val="20"/>
+              </w:rPr>
+            </w:pPr>
+            <w:r>
+              <w:rPr>
+                <w:rFonts w:ascii="Tahoma" w:eastAsia="Times New Roman" w:hAnsi="Tahoma" w:cs="Tahoma"/>
+                <w:color w:val="191919"/>
+                <w:sz w:val="20"/>
+                <w:szCs w:val="20"/>
+              </w:rPr>
+              <w:t>[Instructor Name]</w:t>
+            </w:r>
+          </w:p>
+        </w:tc>
+        <w:tc>
+          <w:tcPr>
+            <w:tcW w:w="369" w:type="dxa"/>
+          </w:tcPr>
+          <w:p>
+            <w:pPr>
+              <w:spacing w:before="100" w:beforeAutospacing="1" w:after="100" w:afterAutospacing="1"/>
+              <w:rPr>
+                <w:rFonts w:ascii="Tahoma" w:eastAsia="Times New Roman" w:hAnsi="Tahoma" w:cs="Tahoma"/>
+                <w:color w:val="191919"/>
+                <w:sz w:val="20"/>
+                <w:szCs w:val="20"/>
+              </w:rPr>
+            </w:pPr>
+          </w:p>
+        </w:tc>
+        <w:tc>
+          <w:tcPr>
+            <w:tcW w:w="1654" w:type="dxa"/>
+            <w:tcBorders>
+              <w:bottom w:val="single" w:sz="4" w:space="0" w:color="auto"/>
+            </w:tcBorders>
+            <w:vAlign w:val="bottom"/>
+          </w:tcPr>
+          <w:p>
+            <w:pPr>
+              <w:spacing w:before="100" w:beforeAutospacing="1" w:after="100" w:afterAutospacing="1"/>
+              <w:jc w:val="center"/>
+              <w:rPr>
+                <w:rFonts w:ascii="Tahoma" w:eastAsia="Times New Roman" w:hAnsi="Tahoma" w:cs="Tahoma"/>
+                <w:color w:val="191919"/>
+                <w:sz w:val="20"/>
+                <w:szCs w:val="20"/>
+              </w:rPr>
+            </w:pPr>
+            <w:r>
+              <w:rPr>
+                <w:rFonts w:ascii="Tahoma" w:eastAsia="Times New Roman" w:hAnsi="Tahoma" w:cs="Tahoma"/>
+                <w:color w:val="191919"/>
+                <w:sz w:val="20"/>
+                <w:szCs w:val="20"/>
+              </w:rPr>
+              <w:t>[Date]</w:t>
+            </w:r>
+          </w:p>
+        </w:tc>
+      </w:tr>
+      <w:tr>
+        <w:trPr>
+          <w:trHeight w:val="211"/>
+        </w:trPr>
+        <w:tc>
+          <w:tcPr>
+            <w:tcW w:w="1132" w:type="dxa"/>
+          </w:tcPr>
+          <w:p>
+            <w:pPr>
+              <w:spacing w:before="100" w:beforeAutospacing="1" w:after="100" w:afterAutospacing="1"/>
+              <w:jc w:val="center"/>
+              <w:rPr>
+                <w:rFonts w:ascii="Tahoma" w:eastAsia="Times New Roman" w:hAnsi="Tahoma" w:cs="Tahoma"/>
+                <w:color w:val="191919"/>
+                <w:sz w:val="20"/>
+                <w:szCs w:val="20"/>
+              </w:rPr>
+            </w:pPr>
+          </w:p>
+        </w:tc>
+        <w:tc>
+          <w:tcPr>
+            <w:tcW w:w="3263" w:type="dxa"/>
+            <w:tcBorders>
+              <w:top w:val="single" w:sz="4" w:space="0" w:color="auto"/>
+            </w:tcBorders>
+          </w:tcPr>
+          <w:p>
+            <w:pPr>
+              <w:spacing w:before="100" w:beforeAutospacing="1" w:after="100" w:afterAutospacing="1"/>
+              <w:jc w:val="center"/>
+              <w:rPr>
+                <w:rFonts w:ascii="Tahoma" w:eastAsia="Times New Roman" w:hAnsi="Tahoma" w:cs="Tahoma"/>
+                <w:color w:val="191919"/>
+                <w:sz w:val="20"/>
+                <w:szCs w:val="20"/>
+              </w:rPr>
+            </w:pPr>
+            <w:r>
+              <w:rPr>
+                <w:rFonts w:ascii="Tahoma" w:eastAsia="Times New Roman" w:hAnsi="Tahoma" w:cs="Tahoma"/>
+                <w:color w:val="191919"/>
+                <w:sz w:val="20"/>
+                <w:szCs w:val="20"/>
+              </w:rPr>
+              <w:t>Instructor/Professor</w:t>
+            </w:r>
+          </w:p>
+        </w:tc>
+        <w:tc>
+          <w:tcPr>
+            <w:tcW w:w="369" w:type="dxa"/>
+          </w:tcPr>
+          <w:p>
+            <w:pPr>
+              <w:spacing w:before="100" w:beforeAutospacing="1" w:after="100" w:afterAutospacing="1"/>
+              <w:rPr>
+                <w:rFonts w:ascii="Tahoma" w:eastAsia="Times New Roman" w:hAnsi="Tahoma" w:cs="Tahoma"/>
+                <w:color w:val="191919"/>
+                <w:sz w:val="20"/>
+                <w:szCs w:val="20"/>
+              </w:rPr>
+            </w:pPr>
+          </w:p>
+        </w:tc>
+        <w:tc>
+          <w:tcPr>
+            <w:tcW w:w="1654" w:type="dxa"/>
+            <w:tcBorders>
+              <w:top w:val="single" w:sz="4" w:space="0" w:color="auto"/>
+            </w:tcBorders>
+          </w:tcPr>
+          <w:p>
+            <w:pPr>
+              <w:spacing w:before="100" w:beforeAutospacing="1" w:after="100" w:afterAutospacing="1"/>
+              <w:jc w:val="center"/>
+              <w:rPr>
+                <w:rFonts w:ascii="Tahoma" w:eastAsia="Times New Roman" w:hAnsi="Tahoma" w:cs="Tahoma"/>
+                <w:color w:val="191919"/>
+                <w:sz w:val="20"/>
+                <w:szCs w:val="20"/>
+              </w:rPr>
+            </w:pPr>
+            <w:r>
+              <w:rPr>
+                <w:rFonts w:ascii="Tahoma" w:eastAsia="Times New Roman" w:hAnsi="Tahoma" w:cs="Tahoma"/>
+                <w:color w:val="191919"/>
+                <w:sz w:val="20"/>
+                <w:szCs w:val="20"/>
+              </w:rPr>
+              <w:t>Date Submitted</w:t>
+            </w:r>
+          </w:p>
+        </w:tc>
+      </w:tr>
+      <w:tr>
+        <w:trPr>
+          <w:trHeight w:val="624"/>
+        </w:trPr>
+        <w:tc>
+          <w:tcPr>
+            <w:tcW w:w="1132" w:type="dxa"/>
+            <w:vAlign w:val="bottom"/>
+          </w:tcPr>
+          <w:p>
+            <w:pPr>
+              <w:spacing w:before="100" w:beforeAutospacing="1" w:after="100" w:afterAutospacing="1"/>
+              <w:jc w:val="right"/>
+              <w:rPr>
+                <w:rFonts w:ascii="Tahoma" w:eastAsia="Times New Roman" w:hAnsi="Tahoma" w:cs="Tahoma"/>
+                <w:color w:val="191919"/>
+                <w:sz w:val="20"/>
+                <w:szCs w:val="20"/>
+              </w:rPr>
+            </w:pPr>
+            <w:r>
+              <w:rPr>
+                <w:rFonts w:ascii="Tahoma" w:eastAsia="Times New Roman" w:hAnsi="Tahoma" w:cs="Tahoma"/>
+                <w:color w:val="191919"/>
+                <w:sz w:val="20"/>
+                <w:szCs w:val="20"/>
+              </w:rPr>
+              <w:t>Lic. No.:</w:t>
+            </w:r>
+          </w:p>
+        </w:tc>
+        <w:tc>
+          <w:tcPr>
+            <w:tcW w:w="3263" w:type="dxa"/>
+            <w:tcBorders>
+              <w:bottom w:val="single" w:sz="4" w:space="0" w:color="auto"/>
+            </w:tcBorders>
+            <w:vAlign w:val="bottom"/>
+          </w:tcPr>
+          <w:p>
+            <w:pPr>
+              <w:spacing w:before="100" w:beforeAutospacing="1" w:after="100" w:afterAutospacing="1"/>
+              <w:jc w:val="center"/>
+              <w:rPr>
+                <w:rFonts w:ascii="Tahoma" w:eastAsia="Times New Roman" w:hAnsi="Tahoma" w:cs="Tahoma"/>
+                <w:color w:val="191919"/>
+                <w:sz w:val="20"/>
+                <w:szCs w:val="20"/>
+              </w:rPr>
+            </w:pPr>
+          </w:p>
+        </w:tc>
+        <w:tc>
+          <w:tcPr>
+            <w:tcW w:w="369" w:type="dxa"/>
+          </w:tcPr>
+          <w:p>
+            <w:pPr>
+              <w:spacing w:before="100" w:beforeAutospacing="1" w:after="100" w:afterAutospacing="1"/>
+              <w:rPr>
+                <w:rFonts w:ascii="Tahoma" w:eastAsia="Times New Roman" w:hAnsi="Tahoma" w:cs="Tahoma"/>
+                <w:color w:val="191919"/>
+                <w:sz w:val="20"/>
+                <w:szCs w:val="20"/>
+              </w:rPr>
+            </w:pPr>
+          </w:p>
+        </w:tc>
+        <w:tc>
+          <w:tcPr>
+            <w:tcW w:w="1654" w:type="dxa"/>
+            <w:tcBorders>
+              <w:bottom w:val="single" w:sz="4" w:space="0" w:color="auto"/>
+            </w:tcBorders>
+            <w:vAlign w:val="bottom"/>
+          </w:tcPr>
+          <w:p>
+            <w:pPr>
+              <w:spacing w:before="100" w:beforeAutospacing="1" w:after="100" w:afterAutospacing="1"/>
+              <w:jc w:val="center"/>
+              <w:rPr>
+                <w:rFonts w:ascii="Tahoma" w:eastAsia="Times New Roman" w:hAnsi="Tahoma" w:cs="Tahoma"/>
+                <w:color w:val="191919"/>
+                <w:sz w:val="20"/>
+                <w:szCs w:val="20"/>
+              </w:rPr>
+            </w:pPr>
+          </w:p>
+        </w:tc>
+      </w:tr>
+      <w:tr>
+        <w:trPr>
+          <w:trHeight w:val="181"/>
+        </w:trPr>
+        <w:tc>
+          <w:tcPr>
+            <w:tcW w:w="1132" w:type="dxa"/>
+          </w:tcPr>
+          <w:p>
+            <w:pPr>
+              <w:spacing w:before="100" w:beforeAutospacing="1" w:after="100" w:afterAutospacing="1"/>
+              <w:rPr>
+                <w:rFonts w:ascii="Tahoma" w:eastAsia="Times New Roman" w:hAnsi="Tahoma" w:cs="Tahoma"/>
+                <w:color w:val="191919"/>
+                <w:sz w:val="20"/>
+                <w:szCs w:val="20"/>
+              </w:rPr>
+            </w:pPr>
+          </w:p>
+        </w:tc>
+        <w:tc>
+          <w:tcPr>
+            <w:tcW w:w="3263" w:type="dxa"/>
+            <w:tcBorders>
+              <w:top w:val="single" w:sz="4" w:space="0" w:color="auto"/>
+            </w:tcBorders>
+          </w:tcPr>
+          <w:p>
+            <w:pPr>
+              <w:spacing w:before="100" w:beforeAutospacing="1" w:after="100" w:afterAutospacing="1"/>
+              <w:jc w:val="center"/>
+              <w:rPr>
+                <w:rFonts w:ascii="Tahoma" w:eastAsia="Times New Roman" w:hAnsi="Tahoma" w:cs="Tahoma"/>
+                <w:color w:val="191919"/>
+                <w:sz w:val="20"/>
+                <w:szCs w:val="20"/>
+              </w:rPr>
+            </w:pPr>
+            <w:r>
+              <w:rPr>
+                <w:rFonts w:ascii="Tahoma" w:eastAsia="Times New Roman" w:hAnsi="Tahoma" w:cs="Tahoma"/>
+                <w:color w:val="191919"/>
+                <w:sz w:val="20"/>
+                <w:szCs w:val="20"/>
+              </w:rPr>
+              <w:t>(if applicable)</w:t>
+            </w:r>
+          </w:p>
+        </w:tc>
+        <w:tc>
+          <w:tcPr>
+            <w:tcW w:w="369" w:type="dxa"/>
+          </w:tcPr>
+          <w:p>
+            <w:pPr>
+              <w:spacing w:before="100" w:beforeAutospacing="1" w:after="100" w:afterAutospacing="1"/>
+              <w:rPr>
+                <w:rFonts w:ascii="Tahoma" w:eastAsia="Times New Roman" w:hAnsi="Tahoma" w:cs="Tahoma"/>
+                <w:color w:val="191919"/>
+                <w:sz w:val="20"/>
+                <w:szCs w:val="20"/>
+              </w:rPr>
+            </w:pPr>
+          </w:p>
+        </w:tc>
+        <w:tc>
+          <w:tcPr>
+            <w:tcW w:w="1654" w:type="dxa"/>
+            <w:tcBorders>
+              <w:top w:val="single" w:sz="4" w:space="0" w:color="auto"/>
+            </w:tcBorders>
+          </w:tcPr>
+          <w:p>
+            <w:pPr>
+              <w:spacing w:before="100" w:beforeAutospacing="1" w:after="100" w:afterAutospacing="1"/>
+              <w:jc w:val="center"/>
+              <w:rPr>
+                <w:rFonts w:ascii="Tahoma" w:eastAsia="Times New Roman" w:hAnsi="Tahoma" w:cs="Tahoma"/>
+                <w:color w:val="191919"/>
+                <w:sz w:val="20"/>
+                <w:szCs w:val="20"/>
+              </w:rPr>
+            </w:pPr>
+            <w:r>
+              <w:rPr>
+                <w:rFonts w:ascii="Tahoma" w:eastAsia="Times New Roman" w:hAnsi="Tahoma" w:cs="Tahoma"/>
+                <w:color w:val="191919"/>
+                <w:sz w:val="20"/>
+                <w:szCs w:val="20"/>
+              </w:rPr>
+              <w:t>Date Submitted</w:t>
+            </w:r>
+          </w:p>
+        </w:tc>
+      </w:tr>
+      <w:tr>
+        <w:trPr>
+          <w:trHeight w:val="624"/>
+        </w:trPr>
+        <w:tc>
+          <w:tcPr>
+            <w:tcW w:w="1132" w:type="dxa"/>
+          </w:tcPr>
+          <w:p>
+            <w:pPr>
+              <w:spacing w:before="100" w:beforeAutospacing="1" w:after="100" w:afterAutospacing="1"/>
+              <w:rPr>
+                <w:rFonts w:ascii="Tahoma" w:eastAsia="Times New Roman" w:hAnsi="Tahoma" w:cs="Tahoma"/>
+                <w:color w:val="191919"/>
+                <w:sz w:val="20"/>
+                <w:szCs w:val="20"/>
+              </w:rPr>
+            </w:pPr>
+          </w:p>
+        </w:tc>
+        <w:tc>
+          <w:tcPr>
+            <w:tcW w:w="3263" w:type="dxa"/>
+            <w:tcBorders>
+              <w:bottom w:val="single" w:sz="4" w:space="0" w:color="auto"/>
+            </w:tcBorders>
+            <w:vAlign w:val="bottom"/>
+          </w:tcPr>
+          <w:p>
+            <w:pPr>
+              <w:spacing w:before="100" w:beforeAutospacing="1" w:after="100" w:afterAutospacing="1"/>
+              <w:jc w:val="center"/>
+              <w:rPr>
+                <w:rFonts w:ascii="Tahoma" w:eastAsia="Times New Roman" w:hAnsi="Tahoma" w:cs="Tahoma"/>
+                <w:color w:val="191919"/>
+                <w:sz w:val="20"/>
+                <w:szCs w:val="20"/>
+              </w:rPr>
+            </w:pPr>
+          </w:p>
+        </w:tc>
+        <w:tc>
+          <w:tcPr>
+            <w:tcW w:w="369" w:type="dxa"/>
+            <w:vAlign w:val="bottom"/>
+          </w:tcPr>
+          <w:p>
+            <w:pPr>
+              <w:spacing w:before="100" w:beforeAutospacing="1" w:after="100" w:afterAutospacing="1"/>
+              <w:jc w:val="center"/>
+              <w:rPr>
+                <w:rFonts w:ascii="Tahoma" w:eastAsia="Times New Roman" w:hAnsi="Tahoma" w:cs="Tahoma"/>
+                <w:color w:val="191919"/>
+                <w:sz w:val="20"/>
+                <w:szCs w:val="20"/>
+              </w:rPr>
+            </w:pPr>
+          </w:p>
+        </w:tc>
+        <w:tc>
+          <w:tcPr>
+            <w:tcW w:w="1654" w:type="dxa"/>
+            <w:tcBorders>
+              <w:bottom w:val="single" w:sz="4" w:space="0" w:color="auto"/>
+            </w:tcBorders>
+            <w:vAlign w:val="bottom"/>
+          </w:tcPr>
+          <w:p>
+            <w:pPr>
+              <w:spacing w:before="100" w:beforeAutospacing="1" w:after="100" w:afterAutospacing="1"/>
+              <w:jc w:val="center"/>
+              <w:rPr>
+                <w:rFonts w:ascii="Tahoma" w:eastAsia="Times New Roman" w:hAnsi="Tahoma" w:cs="Tahoma"/>
+                <w:color w:val="191919"/>
+                <w:sz w:val="20"/>
+                <w:szCs w:val="20"/>
+              </w:rPr>
+            </w:pPr>
+          </w:p>
+        </w:tc>
+      </w:tr>
+      <w:tr>
+        <w:trPr>
+          <w:trHeight w:val="85"/>
+        </w:trPr>
+        <w:tc>
+          <w:tcPr>
+            <w:tcW w:w="1132" w:type="dxa"/>
+          </w:tcPr>
+          <w:p>
+            <w:pPr>
+              <w:spacing w:before="100" w:beforeAutospacing="1" w:after="100" w:afterAutospacing="1"/>
+              <w:jc w:val="center"/>
+              <w:rPr>
+                <w:rFonts w:ascii="Tahoma" w:eastAsia="Times New Roman" w:hAnsi="Tahoma" w:cs="Tahoma"/>
+                <w:color w:val="191919"/>
+                <w:sz w:val="20"/>
+                <w:szCs w:val="20"/>
+              </w:rPr>
+            </w:pPr>
+          </w:p>
+        </w:tc>
+        <w:tc>
+          <w:tcPr>
+            <w:tcW w:w="3263" w:type="dxa"/>
+            <w:tcBorders>
+              <w:top w:val="single" w:sz="4" w:space="0" w:color="auto"/>
+            </w:tcBorders>
+          </w:tcPr>
+          <w:p>
+            <w:pPr>
+              <w:spacing w:before="100" w:beforeAutospacing="1" w:after="100" w:afterAutospacing="1"/>
+              <w:jc w:val="center"/>
+              <w:rPr>
+                <w:rFonts w:ascii="Tahoma" w:eastAsia="Times New Roman" w:hAnsi="Tahoma" w:cs="Tahoma"/>
+                <w:color w:val="191919"/>
+                <w:sz w:val="20"/>
+                <w:szCs w:val="20"/>
+              </w:rPr>
+            </w:pPr>
+            <w:r>
+              <w:rPr>
+                <w:rFonts w:ascii="Tahoma" w:eastAsia="Times New Roman" w:hAnsi="Tahoma" w:cs="Tahoma"/>
+                <w:color w:val="191919"/>
+                <w:sz w:val="20"/>
+                <w:szCs w:val="20"/>
+              </w:rPr>
+              <w:t>Deparment Head</w:t>
+            </w:r>
+          </w:p>
+        </w:tc>
+        <w:tc>
+          <w:tcPr>
+            <w:tcW w:w="369" w:type="dxa"/>
+          </w:tcPr>
+          <w:p>
+            <w:pPr>
+              <w:spacing w:before="100" w:beforeAutospacing="1" w:after="100" w:afterAutospacing="1"/>
+              <w:jc w:val="center"/>
+              <w:rPr>
+                <w:rFonts w:ascii="Tahoma" w:eastAsia="Times New Roman" w:hAnsi="Tahoma" w:cs="Tahoma"/>
+                <w:color w:val="191919"/>
+                <w:sz w:val="20"/>
+                <w:szCs w:val="20"/>
+              </w:rPr>
+            </w:pPr>
+          </w:p>
+        </w:tc>
+        <w:tc>
+          <w:tcPr>
+            <w:tcW w:w="1654" w:type="dxa"/>
+            <w:tcBorders>
+              <w:top w:val="single" w:sz="4" w:space="0" w:color="auto"/>
+            </w:tcBorders>
+          </w:tcPr>
+          <w:p>
+            <w:pPr>
+              <w:spacing w:before="100" w:beforeAutospacing="1" w:after="100" w:afterAutospacing="1"/>
+              <w:jc w:val="center"/>
+              <w:rPr>
+                <w:rFonts w:ascii="Tahoma" w:eastAsia="Times New Roman" w:hAnsi="Tahoma" w:cs="Tahoma"/>
+                <w:color w:val="191919"/>
+                <w:sz w:val="20"/>
+                <w:szCs w:val="20"/>
+              </w:rPr>
+            </w:pPr>
+            <w:r>
+              <w:rPr>
+                <w:rFonts w:ascii="Tahoma" w:eastAsia="Times New Roman" w:hAnsi="Tahoma" w:cs="Tahoma"/>
+                <w:color w:val="191919"/>
+                <w:sz w:val="20"/>
+                <w:szCs w:val="20"/>
+              </w:rPr>
+              <w:t>Date Submitted</w:t>
+            </w:r>
+          </w:p>
+        </w:tc>
+      </w:tr>
+      <w:tr>
+        <w:trPr>
+          <w:trHeight w:val="624"/>
+        </w:trPr>
+        <w:tc>
+          <w:tcPr>
+            <w:tcW w:w="1132" w:type="dxa"/>
+          </w:tcPr>
+          <w:p>
+            <w:pPr>
+              <w:spacing w:before="100" w:beforeAutospacing="1" w:after="100" w:afterAutospacing="1"/>
+              <w:rPr>
+                <w:rFonts w:ascii="Tahoma" w:eastAsia="Times New Roman" w:hAnsi="Tahoma" w:cs="Tahoma"/>
+                <w:color w:val="191919"/>
+                <w:sz w:val="20"/>
+                <w:szCs w:val="20"/>
+              </w:rPr>
+            </w:pPr>
+          </w:p>
+        </w:tc>
+        <w:tc>
+          <w:tcPr>
+            <w:tcW w:w="3263" w:type="dxa"/>
+            <w:tcBorders>
+              <w:bottom w:val="single" w:sz="4" w:space="0" w:color="auto"/>
+            </w:tcBorders>
+            <w:vAlign w:val="bottom"/>
+          </w:tcPr>
+          <w:p>
+            <w:pPr>
+              <w:spacing w:before="100" w:beforeAutospacing="1" w:after="100" w:afterAutospacing="1"/>
+              <w:jc w:val="center"/>
+              <w:rPr>
+                <w:rFonts w:ascii="Tahoma" w:eastAsia="Times New Roman" w:hAnsi="Tahoma" w:cs="Tahoma"/>
+                <w:color w:val="191919"/>
+                <w:sz w:val="20"/>
+                <w:szCs w:val="20"/>
+              </w:rPr>
+            </w:pPr>
+          </w:p>
+        </w:tc>
+        <w:tc>
+          <w:tcPr>
+            <w:tcW w:w="369" w:type="dxa"/>
+            <w:vAlign w:val="bottom"/>
+          </w:tcPr>
+          <w:p>
+            <w:pPr>
+              <w:spacing w:before="100" w:beforeAutospacing="1" w:after="100" w:afterAutospacing="1"/>
+              <w:jc w:val="center"/>
+              <w:rPr>
+                <w:rFonts w:ascii="Tahoma" w:eastAsia="Times New Roman" w:hAnsi="Tahoma" w:cs="Tahoma"/>
+                <w:color w:val="191919"/>
+                <w:sz w:val="20"/>
+                <w:szCs w:val="20"/>
+              </w:rPr>
+            </w:pPr>
+          </w:p>
+        </w:tc>
+        <w:tc>
+          <w:tcPr>
+            <w:tcW w:w="1654" w:type="dxa"/>
+            <w:tcBorders>
+              <w:bottom w:val="single" w:sz="4" w:space="0" w:color="auto"/>
+            </w:tcBorders>
+            <w:vAlign w:val="bottom"/>
+          </w:tcPr>
+          <w:p>
+            <w:pPr>
+              <w:spacing w:before="100" w:beforeAutospacing="1" w:after="100" w:afterAutospacing="1"/>
+              <w:jc w:val="center"/>
+              <w:rPr>
+                <w:rFonts w:ascii="Tahoma" w:eastAsia="Times New Roman" w:hAnsi="Tahoma" w:cs="Tahoma"/>
+                <w:color w:val="191919"/>
+                <w:sz w:val="20"/>
+                <w:szCs w:val="20"/>
+              </w:rPr>
+            </w:pPr>
+          </w:p>
+        </w:tc>
+      </w:tr>
+      <w:tr>
+        <w:trPr>
+          <w:trHeight w:val="277"/>
+        </w:trPr>
+        <w:tc>
+          <w:tcPr>
+            <w:tcW w:w="1132" w:type="dxa"/>
+          </w:tcPr>
+          <w:p>
+            <w:pPr>
+              <w:spacing w:before="100" w:beforeAutospacing="1" w:after="100" w:afterAutospacing="1"/>
+              <w:jc w:val="center"/>
+              <w:rPr>
+                <w:rFonts w:ascii="Tahoma" w:eastAsia="Times New Roman" w:hAnsi="Tahoma" w:cs="Tahoma"/>
+                <w:color w:val="191919"/>
+                <w:sz w:val="20"/>
+                <w:szCs w:val="20"/>
+              </w:rPr>
+            </w:pPr>
+          </w:p>
+        </w:tc>
+        <w:tc>
+          <w:tcPr>
+            <w:tcW w:w="3263" w:type="dxa"/>
+            <w:tcBorders>
+              <w:top w:val="single" w:sz="4" w:space="0" w:color="auto"/>
+            </w:tcBorders>
+          </w:tcPr>
+          <w:p>
+            <w:pPr>
+              <w:spacing w:before="100" w:beforeAutospacing="1" w:after="100" w:afterAutospacing="1"/>
+              <w:jc w:val="center"/>
+              <w:rPr>
+                <w:rFonts w:ascii="Tahoma" w:eastAsia="Times New Roman" w:hAnsi="Tahoma" w:cs="Tahoma"/>
+                <w:color w:val="191919"/>
+                <w:sz w:val="20"/>
+                <w:szCs w:val="20"/>
+              </w:rPr>
+            </w:pPr>
+            <w:r>
+              <w:rPr>
+                <w:rFonts w:ascii="Tahoma" w:eastAsia="Times New Roman" w:hAnsi="Tahoma" w:cs="Tahoma"/>
+                <w:color w:val="191919"/>
+                <w:sz w:val="20"/>
+                <w:szCs w:val="20"/>
+              </w:rPr>
+              <w:t>College Dean</w:t>
+            </w:r>
+          </w:p>
+        </w:tc>
+        <w:tc>
+          <w:tcPr>
+            <w:tcW w:w="369" w:type="dxa"/>
+          </w:tcPr>
+          <w:p>
+            <w:pPr>
+              <w:spacing w:before="100" w:beforeAutospacing="1" w:after="100" w:afterAutospacing="1"/>
+              <w:jc w:val="center"/>
+              <w:rPr>
+                <w:rFonts w:ascii="Tahoma" w:eastAsia="Times New Roman" w:hAnsi="Tahoma" w:cs="Tahoma"/>
+                <w:color w:val="191919"/>
+                <w:sz w:val="20"/>
+                <w:szCs w:val="20"/>
+              </w:rPr>
+            </w:pPr>
+          </w:p>
+        </w:tc>
+        <w:tc>
+          <w:tcPr>
+            <w:tcW w:w="1654" w:type="dxa"/>
+            <w:tcBorders>
+              <w:top w:val="single" w:sz="4" w:space="0" w:color="auto"/>
+            </w:tcBorders>
+          </w:tcPr>
+          <w:p>
+            <w:pPr>
+              <w:spacing w:before="100" w:beforeAutospacing="1" w:after="100" w:afterAutospacing="1"/>
+              <w:jc w:val="center"/>
+              <w:rPr>
+                <w:rFonts w:ascii="Tahoma" w:eastAsia="Times New Roman" w:hAnsi="Tahoma" w:cs="Tahoma"/>
+                <w:color w:val="191919"/>
+                <w:sz w:val="20"/>
+                <w:szCs w:val="20"/>
+              </w:rPr>
+            </w:pPr>
+            <w:r>
+              <w:rPr>
+                <w:rFonts w:ascii="Tahoma" w:eastAsia="Times New Roman" w:hAnsi="Tahoma" w:cs="Tahoma"/>
+                <w:color w:val="191919"/>
+                <w:sz w:val="20"/>
+                <w:szCs w:val="20"/>
+              </w:rPr>
+              <w:t>Date Submitted</w:t>
+            </w:r>
+          </w:p>
+        </w:tc>
+      </w:tr>
+      <w:tr>
+        <w:trPr>
+          <w:trHeight w:val="624"/>
+        </w:trPr>
+        <w:tc>
+          <w:tcPr>
+            <w:tcW w:w="1132" w:type="dxa"/>
+          </w:tcPr>
+          <w:p>
+            <w:pPr>
+              <w:spacing w:before="100" w:beforeAutospacing="1" w:after="100" w:afterAutospacing="1"/>
+              <w:jc w:val="center"/>
+              <w:rPr>
+                <w:rFonts w:ascii="Tahoma" w:eastAsia="Times New Roman" w:hAnsi="Tahoma" w:cs="Tahoma"/>
+                <w:color w:val="191919"/>
+                <w:sz w:val="20"/>
+                <w:szCs w:val="20"/>
+              </w:rPr>
+            </w:pPr>
+          </w:p>
+        </w:tc>
+        <w:tc>
+          <w:tcPr>
+            <w:tcW w:w="3263" w:type="dxa"/>
+            <w:tcBorders>
+              <w:bottom w:val="single" w:sz="4" w:space="0" w:color="auto"/>
+            </w:tcBorders>
+            <w:vAlign w:val="bottom"/>
+          </w:tcPr>
+          <w:p>
+            <w:pPr>
+              <w:spacing w:before="100" w:beforeAutospacing="1" w:after="100" w:afterAutospacing="1"/>
+              <w:jc w:val="center"/>
+              <w:rPr>
+                <w:rFonts w:ascii="Tahoma" w:eastAsia="Times New Roman" w:hAnsi="Tahoma" w:cs="Tahoma"/>
+                <w:color w:val="191919"/>
+                <w:sz w:val="20"/>
+                <w:szCs w:val="20"/>
+              </w:rPr>
+            </w:pPr>
+            <w:r>
+              <w:rPr>
+                <w:rFonts w:ascii="Tahoma" w:eastAsia="Times New Roman" w:hAnsi="Tahoma" w:cs="Tahoma"/>
+                <w:color w:val="191919"/>
+                <w:sz w:val="20"/>
+                <w:szCs w:val="20"/>
+              </w:rPr>
+              <w:t>[Director Name]</w:t>
+            </w:r>
+          </w:p>
+        </w:tc>
+        <w:tc>
+          <w:tcPr>
+            <w:tcW w:w="369" w:type="dxa"/>
+          </w:tcPr>
+          <w:p>
+            <w:pPr>
+              <w:spacing w:before="100" w:beforeAutospacing="1" w:after="100" w:afterAutospacing="1"/>
+              <w:jc w:val="center"/>
+              <w:rPr>
+                <w:rFonts w:ascii="Tahoma" w:eastAsia="Times New Roman" w:hAnsi="Tahoma" w:cs="Tahoma"/>
+                <w:color w:val="191919"/>
+                <w:sz w:val="20"/>
+                <w:szCs w:val="20"/>
+              </w:rPr>
+            </w:pPr>
+          </w:p>
+        </w:tc>
+        <w:tc>
+          <w:tcPr>
+            <w:tcW w:w="1654" w:type="dxa"/>
+            <w:tcBorders>
+              <w:bottom w:val="single" w:sz="4" w:space="0" w:color="auto"/>
+            </w:tcBorders>
+            <w:vAlign w:val="bottom"/>
+          </w:tcPr>
+          <w:p>
+            <w:pPr>
+              <w:spacing w:before="100" w:beforeAutospacing="1" w:after="100" w:afterAutospacing="1"/>
+              <w:jc w:val="center"/>
+              <w:rPr>
+                <w:rFonts w:ascii="Tahoma" w:eastAsia="Times New Roman" w:hAnsi="Tahoma" w:cs="Tahoma"/>
+                <w:color w:val="191919"/>
+                <w:sz w:val="20"/>
+                <w:szCs w:val="20"/>
+              </w:rPr>
+            </w:pPr>
+          </w:p>
+        </w:tc>
+      </w:tr>
+      <w:tr>
+        <w:trPr>
+          <w:trHeight w:val="624"/>
+        </w:trPr>
+        <w:tc>
+          <w:tcPr>
+            <w:tcW w:w="1132" w:type="dxa"/>
+          </w:tcPr>
+          <w:p>
+            <w:pPr>
+              <w:spacing w:before="100" w:beforeAutospacing="1" w:after="100" w:afterAutospacing="1"/>
+              <w:jc w:val="center"/>
+              <w:rPr>
+                <w:rFonts w:ascii="Tahoma" w:eastAsia="Times New Roman" w:hAnsi="Tahoma" w:cs="Tahoma"/>
+                <w:color w:val="191919"/>
+                <w:sz w:val="20"/>
+                <w:szCs w:val="20"/>
+              </w:rPr>
+            </w:pPr>
+          </w:p>
+        </w:tc>
+        <w:tc>
+          <w:tcPr>
+            <w:tcW w:w="3263" w:type="dxa"/>
+            <w:tcBorders>
+              <w:top w:val="single" w:sz="4" w:space="0" w:color="auto"/>
+            </w:tcBorders>
+          </w:tcPr>
+          <w:p>
+            <w:pPr>
+              <w:spacing w:before="100" w:beforeAutospacing="1" w:after="100" w:afterAutospacing="1"/>
+              <w:jc w:val="center"/>
+              <w:rPr>
+                <w:rFonts w:ascii="Tahoma" w:eastAsia="Times New Roman" w:hAnsi="Tahoma" w:cs="Tahoma"/>
+                <w:color w:val="191919"/>
+                <w:sz w:val="20"/>
+                <w:szCs w:val="20"/>
+              </w:rPr>
+            </w:pPr>
+            <w:r>
+              <w:rPr>
+                <w:rFonts w:ascii="Tahoma" w:eastAsia="Times New Roman" w:hAnsi="Tahoma" w:cs="Tahoma"/>
+                <w:color w:val="191919"/>
+                <w:sz w:val="20"/>
+                <w:szCs w:val="20"/>
+              </w:rPr>
+              <w:t>Director, ETEEAP</w:t>
+            </w:r>
+          </w:p>
+        </w:tc>
+        <w:tc>
+          <w:tcPr>
+            <w:tcW w:w="369" w:type="dxa"/>
+          </w:tcPr>
+          <w:p>
+            <w:pPr>
+              <w:spacing w:before="100" w:beforeAutospacing="1" w:after="100" w:afterAutospacing="1"/>
+              <w:jc w:val="center"/>
+              <w:rPr>
+                <w:rFonts w:ascii="Tahoma" w:eastAsia="Times New Roman" w:hAnsi="Tahoma" w:cs="Tahoma"/>
+                <w:color w:val="191919"/>
+                <w:sz w:val="20"/>
+                <w:szCs w:val="20"/>
+              </w:rPr>
+            </w:pPr>
+          </w:p>
+        </w:tc>
+        <w:tc>
+          <w:tcPr>
+            <w:tcW w:w="1654" w:type="dxa"/>
+            <w:tcBorders>
+              <w:top w:val="single" w:sz="4" w:space="0" w:color="auto"/>
+            </w:tcBorders>
+          </w:tcPr>
+          <w:p>
+            <w:pPr>
+              <w:spacing w:before="100" w:beforeAutospacing="1" w:after="100" w:afterAutospacing="1"/>
+              <w:jc w:val="center"/>
+              <w:rPr>
+                <w:rFonts w:ascii="Tahoma" w:eastAsia="Times New Roman" w:hAnsi="Tahoma" w:cs="Tahoma"/>
+                <w:color w:val="191919"/>
+                <w:sz w:val="20"/>
+                <w:szCs w:val="20"/>
+              </w:rPr>
+            </w:pPr>
+            <w:r>
+              <w:rPr>
+                <w:rFonts w:ascii="Tahoma" w:eastAsia="Times New Roman" w:hAnsi="Tahoma" w:cs="Tahoma"/>
+                <w:color w:val="191919"/>
+                <w:sz w:val="20"/>
+                <w:szCs w:val="20"/>
+              </w:rPr>
+              <w:t>Date Submitted</w:t>
+            </w:r>
+          </w:p>
+        </w:tc>
+      </w:tr>
+    </w:tbl>
     <w:p>
       <w:pPr>
         <w:pStyle w:val="NoSpacing"/>
@@ -1730,6 +2802,7 @@
         <w:pStyle w:val="NoSpacing"/>
         <w:rPr>
           <w:rFonts w:ascii="Times New Roman" w:hAnsi="Times New Roman" w:cs="Times New Roman"/>
+          <w:u w:val="single"/>
         </w:rPr>
       </w:pPr>
       <w:r>
@@ -1743,39 +2816,6 @@
       </w:r>
       <w:r>
         <w:tab/>
-      </w:r>
-      <w:r>
-        <w:tab/>
-      </w:r>
-      <w:r>
-        <w:tab/>
-      </w:r>
-      <w:r>
-        <w:rPr>
-          <w:u w:val="single"/>
-        </w:rPr>
-        <w:tab/>
-      </w:r>
-      <w:r>
-        <w:rPr>
-          <w:u w:val="single"/>
-        </w:rPr>
-        <w:tab/>
-      </w:r>
-      <w:r>
-        <w:rPr>
-          <w:u w:val="single"/>
-        </w:rPr>
-        <w:tab/>
-      </w:r>
-      <w:r>
-        <w:tab/>
-      </w:r>
-      <w:r>
-        <w:t xml:space="preserve">            </w:t>
-      </w:r>
-      <w:r>
-        <w:t>_____________</w:t>
       </w:r>
     </w:p>
     <w:p>
@@ -1797,70 +2837,6 @@
         </w:rPr>
         <w:t xml:space="preserve">1. No of Students Enrolled: </w:t>
       </w:r>
-      <w:r>
-        <w:rPr>
-          <w:rFonts w:ascii="Tahoma" w:eastAsia="Times New Roman" w:hAnsi="Tahoma" w:cs="Tahoma"/>
-          <w:color w:val="191919"/>
-          <w:sz w:val="20"/>
-          <w:szCs w:val="20"/>
-        </w:rPr>
-        <w:tab/>
-      </w:r>
-      <w:r>
-        <w:rPr>
-          <w:rFonts w:ascii="Tahoma" w:eastAsia="Times New Roman" w:hAnsi="Tahoma" w:cs="Tahoma"/>
-          <w:color w:val="191919"/>
-          <w:sz w:val="20"/>
-          <w:szCs w:val="20"/>
-        </w:rPr>
-        <w:tab/>
-      </w:r>
-      <w:r>
-        <w:rPr>
-          <w:rFonts w:ascii="Tahoma" w:eastAsia="Times New Roman" w:hAnsi="Tahoma" w:cs="Tahoma"/>
-          <w:color w:val="191919"/>
-          <w:sz w:val="20"/>
-          <w:szCs w:val="20"/>
-        </w:rPr>
-        <w:tab/>
-      </w:r>
-      <w:r>
-        <w:rPr>
-          <w:rFonts w:ascii="Tahoma" w:eastAsia="Times New Roman" w:hAnsi="Tahoma" w:cs="Tahoma"/>
-          <w:color w:val="191919"/>
-          <w:sz w:val="20"/>
-          <w:szCs w:val="20"/>
-        </w:rPr>
-        <w:t xml:space="preserve">         </w:t>
-      </w:r>
-      <w:r>
-        <w:rPr>
-          <w:rFonts w:ascii="Tahoma" w:eastAsia="Times New Roman" w:hAnsi="Tahoma" w:cs="Tahoma"/>
-          <w:color w:val="191919"/>
-          <w:sz w:val="20"/>
-          <w:szCs w:val="20"/>
-        </w:rPr>
-        <w:t>Instructor/Professor</w:t>
-      </w:r>
-      <w:r>
-        <w:rPr>
-          <w:rFonts w:ascii="Tahoma" w:eastAsia="Times New Roman" w:hAnsi="Tahoma" w:cs="Tahoma"/>
-          <w:color w:val="191919"/>
-          <w:sz w:val="20"/>
-          <w:szCs w:val="20"/>
-        </w:rPr>
-        <w:tab/>
-      </w:r>
-      <w:r>
-        <w:rPr>
-          <w:rFonts w:ascii="Tahoma" w:eastAsia="Times New Roman" w:hAnsi="Tahoma" w:cs="Tahoma"/>
-          <w:color w:val="191919"/>
-          <w:sz w:val="20"/>
-          <w:szCs w:val="20"/>
-        </w:rPr>
-        <w:tab/>
-        <w:t>Date Submitted</w:t>
-      </w:r>
     </w:p>
     <w:p>
       <w:pPr>
@@ -1879,7 +2855,7 @@
           <w:sz w:val="20"/>
           <w:szCs w:val="20"/>
         </w:rPr>
-        <w:t xml:space="preserve"> 2. No of Students Dropped:</w:t>
+        <w:t>2. No of Students Dropped:</w:t>
       </w:r>
       <w:r>
         <w:rPr>
@@ -1889,55 +2865,6 @@
           <w:szCs w:val="20"/>
         </w:rPr>
         <w:tab/>
-      </w:r>
-      <w:r>
-        <w:rPr>
-          <w:rFonts w:ascii="Tahoma" w:eastAsia="Times New Roman" w:hAnsi="Tahoma" w:cs="Tahoma"/>
-          <w:color w:val="191919"/>
-          <w:sz w:val="20"/>
-          <w:szCs w:val="20"/>
-        </w:rPr>
-        <w:tab/>
-        <w:t xml:space="preserve">       </w:t>
-      </w:r>
-      <w:proofErr w:type="spellStart"/>
-      <w:r>
-        <w:rPr>
-          <w:rFonts w:ascii="Tahoma" w:eastAsia="Times New Roman" w:hAnsi="Tahoma" w:cs="Tahoma"/>
-          <w:color w:val="191919"/>
-          <w:sz w:val="20"/>
-          <w:szCs w:val="20"/>
-        </w:rPr>
-        <w:t>Lic</w:t>
-      </w:r>
-      <w:proofErr w:type="spellEnd"/>
-      <w:r>
-        <w:rPr>
-          <w:rFonts w:ascii="Tahoma" w:eastAsia="Times New Roman" w:hAnsi="Tahoma" w:cs="Tahoma"/>
-          <w:color w:val="191919"/>
-          <w:sz w:val="20"/>
-          <w:szCs w:val="20"/>
-        </w:rPr>
-        <w:t>. No.: ____________________</w:t>
-      </w:r>
-      <w:r>
-        <w:rPr>
-          <w:rFonts w:ascii="Tahoma" w:eastAsia="Times New Roman" w:hAnsi="Tahoma" w:cs="Tahoma"/>
-          <w:color w:val="191919"/>
-          <w:sz w:val="20"/>
-          <w:szCs w:val="20"/>
-        </w:rPr>
-        <w:tab/>
-      </w:r>
-      <w:r>
-        <w:rPr>
-          <w:rFonts w:ascii="Tahoma" w:eastAsia="Times New Roman" w:hAnsi="Tahoma" w:cs="Tahoma"/>
-          <w:color w:val="191919"/>
-          <w:sz w:val="20"/>
-          <w:szCs w:val="20"/>
-        </w:rPr>
-        <w:tab/>
-        <w:t>_____________</w:t>
       </w:r>
       <w:r>
         <w:rPr>
@@ -1957,61 +2884,6 @@
           <w:szCs w:val="20"/>
         </w:rPr>
         <w:tab/>
-      </w:r>
-      <w:r>
-        <w:rPr>
-          <w:rFonts w:ascii="Tahoma" w:eastAsia="Times New Roman" w:hAnsi="Tahoma" w:cs="Tahoma"/>
-          <w:color w:val="191919"/>
-          <w:sz w:val="20"/>
-          <w:szCs w:val="20"/>
-        </w:rPr>
-        <w:tab/>
-      </w:r>
-      <w:r>
-        <w:rPr>
-          <w:rFonts w:ascii="Tahoma" w:eastAsia="Times New Roman" w:hAnsi="Tahoma" w:cs="Tahoma"/>
-          <w:color w:val="191919"/>
-          <w:sz w:val="20"/>
-          <w:szCs w:val="20"/>
-        </w:rPr>
-        <w:tab/>
-      </w:r>
-      <w:r>
-        <w:rPr>
-          <w:rFonts w:ascii="Tahoma" w:eastAsia="Times New Roman" w:hAnsi="Tahoma" w:cs="Tahoma"/>
-          <w:color w:val="191919"/>
-          <w:sz w:val="20"/>
-          <w:szCs w:val="20"/>
-        </w:rPr>
-        <w:tab/>
-        <w:t xml:space="preserve">        (if applicable)</w:t>
-      </w:r>
-      <w:r>
-        <w:rPr>
-          <w:rFonts w:ascii="Tahoma" w:eastAsia="Times New Roman" w:hAnsi="Tahoma" w:cs="Tahoma"/>
-          <w:color w:val="191919"/>
-          <w:sz w:val="20"/>
-          <w:szCs w:val="20"/>
-        </w:rPr>
-        <w:tab/>
-      </w:r>
-      <w:r>
-        <w:rPr>
-          <w:rFonts w:ascii="Tahoma" w:eastAsia="Times New Roman" w:hAnsi="Tahoma" w:cs="Tahoma"/>
-          <w:color w:val="191919"/>
-          <w:sz w:val="20"/>
-          <w:szCs w:val="20"/>
-        </w:rPr>
-        <w:tab/>
-      </w:r>
-      <w:r>
-        <w:rPr>
-          <w:rFonts w:ascii="Tahoma" w:eastAsia="Times New Roman" w:hAnsi="Tahoma" w:cs="Tahoma"/>
-          <w:color w:val="191919"/>
-          <w:sz w:val="20"/>
-          <w:szCs w:val="20"/>
-        </w:rPr>
-        <w:t>Date Submitted</w:t>
       </w:r>
     </w:p>
     <w:p>
@@ -2056,22 +2928,6 @@
       <w:r>
         <w:tab/>
       </w:r>
-      <w:r>
-        <w:tab/>
-      </w:r>
-      <w:r>
-        <w:tab/>
-      </w:r>
-      <w:r>
-        <w:tab/>
-      </w:r>
-      <w:r>
-        <w:tab/>
-      </w:r>
-      <w:r>
-        <w:tab/>
-        <w:t>_____________</w:t>
-      </w:r>
     </w:p>
     <w:p>
       <w:pPr>
@@ -2104,34 +2960,6 @@
       <w:r>
         <w:tab/>
       </w:r>
-      <w:r>
-        <w:rPr>
-          <w:rFonts w:ascii="Tahoma" w:eastAsia="Times New Roman" w:hAnsi="Tahoma" w:cs="Tahoma"/>
-          <w:color w:val="191919"/>
-          <w:sz w:val="20"/>
-          <w:szCs w:val="20"/>
-        </w:rPr>
-        <w:t>Department Head</w:t>
-      </w:r>
-      <w:r>
-        <w:rPr>
-          <w:rFonts w:ascii="Tahoma" w:eastAsia="Times New Roman" w:hAnsi="Tahoma" w:cs="Tahoma"/>
-          <w:color w:val="191919"/>
-          <w:sz w:val="20"/>
-          <w:szCs w:val="20"/>
-        </w:rPr>
-        <w:tab/>
-      </w:r>
-      <w:r>
-        <w:rPr>
-          <w:rFonts w:ascii="Tahoma" w:eastAsia="Times New Roman" w:hAnsi="Tahoma" w:cs="Tahoma"/>
-          <w:color w:val="191919"/>
-          <w:sz w:val="20"/>
-          <w:szCs w:val="20"/>
-        </w:rPr>
-        <w:tab/>
-        <w:t xml:space="preserve"> Date Submitted</w:t>
-      </w:r>
     </w:p>
     <w:p>
       <w:pPr>
@@ -2155,6 +2983,12 @@
     <w:p>
       <w:pPr>
         <w:pStyle w:val="NoSpacing"/>
+        <w:rPr>
+          <w:rFonts w:ascii="Tahoma" w:eastAsia="Times New Roman" w:hAnsi="Tahoma" w:cs="Tahoma"/>
+          <w:color w:val="191919"/>
+          <w:sz w:val="20"/>
+          <w:szCs w:val="20"/>
+        </w:rPr>
       </w:pPr>
       <w:r>
         <w:rPr>
@@ -2174,139 +3008,6 @@
         </w:rPr>
         <w:tab/>
       </w:r>
-      <w:r>
-        <w:rPr>
-          <w:rFonts w:ascii="Tahoma" w:eastAsia="Times New Roman" w:hAnsi="Tahoma" w:cs="Tahoma"/>
-          <w:color w:val="191919"/>
-          <w:sz w:val="20"/>
-          <w:szCs w:val="20"/>
-        </w:rPr>
-        <w:tab/>
-      </w:r>
-      <w:r>
-        <w:rPr>
-          <w:rFonts w:ascii="Tahoma" w:eastAsia="Times New Roman" w:hAnsi="Tahoma" w:cs="Tahoma"/>
-          <w:color w:val="191919"/>
-          <w:sz w:val="20"/>
-          <w:szCs w:val="20"/>
-        </w:rPr>
-        <w:tab/>
-      </w:r>
-      <w:r>
-        <w:rPr>
-          <w:rFonts w:ascii="Tahoma" w:eastAsia="Times New Roman" w:hAnsi="Tahoma" w:cs="Tahoma"/>
-          <w:color w:val="191919"/>
-          <w:sz w:val="20"/>
-          <w:szCs w:val="20"/>
-        </w:rPr>
-        <w:tab/>
-      </w:r>
-      <w:r>
-        <w:rPr>
-          <w:rFonts w:ascii="Tahoma" w:eastAsia="Times New Roman" w:hAnsi="Tahoma" w:cs="Tahoma"/>
-          <w:color w:val="191919"/>
-          <w:sz w:val="20"/>
-          <w:szCs w:val="20"/>
-        </w:rPr>
-        <w:tab/>
-      </w:r>
-      <w:r>
-        <w:rPr>
-          <w:u w:val="single"/>
-        </w:rPr>
-        <w:tab/>
-      </w:r>
-      <w:r>
-        <w:rPr>
-          <w:u w:val="single"/>
-        </w:rPr>
-        <w:tab/>
-      </w:r>
-      <w:r>
-        <w:rPr>
-          <w:u w:val="single"/>
-        </w:rPr>
-        <w:tab/>
-      </w:r>
-      <w:r>
-        <w:rPr>
-          <w:u w:val="single"/>
-        </w:rPr>
-        <w:tab/>
-      </w:r>
-      <w:r>
-        <w:tab/>
-        <w:t>_____________</w:t>
-      </w:r>
-    </w:p>
-    <w:p>
-      <w:pPr>
-        <w:pStyle w:val="NoSpacing"/>
-        <w:rPr>
-          <w:rFonts w:ascii="Tahoma" w:eastAsia="Times New Roman" w:hAnsi="Tahoma" w:cs="Tahoma"/>
-          <w:color w:val="191919"/>
-          <w:sz w:val="20"/>
-          <w:szCs w:val="20"/>
-        </w:rPr>
-      </w:pPr>
-      <w:r>
-        <w:tab/>
-      </w:r>
-      <w:r>
-        <w:tab/>
-      </w:r>
-      <w:r>
-        <w:tab/>
-      </w:r>
-      <w:r>
-        <w:tab/>
-      </w:r>
-      <w:r>
-        <w:tab/>
-      </w:r>
-      <w:r>
-        <w:tab/>
-      </w:r>
-      <w:r>
-        <w:tab/>
-      </w:r>
-      <w:r>
-        <w:rPr>
-          <w:rFonts w:ascii="Tahoma" w:eastAsia="Times New Roman" w:hAnsi="Tahoma" w:cs="Tahoma"/>
-          <w:color w:val="191919"/>
-          <w:sz w:val="20"/>
-          <w:szCs w:val="20"/>
-        </w:rPr>
-        <w:t>College Dean</w:t>
-      </w:r>
-      <w:r>
-        <w:rPr>
-          <w:rFonts w:ascii="Tahoma" w:eastAsia="Times New Roman" w:hAnsi="Tahoma" w:cs="Tahoma"/>
-          <w:color w:val="191919"/>
-          <w:sz w:val="20"/>
-          <w:szCs w:val="20"/>
-        </w:rPr>
-        <w:tab/>
-      </w:r>
-      <w:r>
-        <w:rPr>
-          <w:rFonts w:ascii="Tahoma" w:eastAsia="Times New Roman" w:hAnsi="Tahoma" w:cs="Tahoma"/>
-          <w:color w:val="191919"/>
-          <w:sz w:val="20"/>
-          <w:szCs w:val="20"/>
-        </w:rPr>
-        <w:tab/>
-      </w:r>
-      <w:r>
-        <w:rPr>
-          <w:rFonts w:ascii="Tahoma" w:eastAsia="Times New Roman" w:hAnsi="Tahoma" w:cs="Tahoma"/>
-          <w:color w:val="191919"/>
-          <w:sz w:val="20"/>
-          <w:szCs w:val="20"/>
-        </w:rPr>
-        <w:tab/>
-        <w:t xml:space="preserve"> Date Submitted</w:t>
-      </w:r>
     </w:p>
     <w:p>
       <w:pPr>
@@ -2323,154 +3024,23 @@
       <w:pPr>
         <w:pStyle w:val="NoSpacing"/>
         <w:rPr>
-          <w:rFonts w:ascii="Times New Roman" w:hAnsi="Times New Roman" w:cs="Times New Roman"/>
+          <w:rFonts w:ascii="Tahoma" w:eastAsia="Times New Roman" w:hAnsi="Tahoma" w:cs="Tahoma"/>
+          <w:color w:val="191919"/>
+          <w:sz w:val="20"/>
+          <w:szCs w:val="20"/>
         </w:rPr>
       </w:pPr>
     </w:p>
     <w:p>
       <w:pPr>
         <w:pStyle w:val="NoSpacing"/>
-      </w:pPr>
-      <w:r>
         <w:rPr>
           <w:rFonts w:ascii="Tahoma" w:eastAsia="Times New Roman" w:hAnsi="Tahoma" w:cs="Tahoma"/>
           <w:color w:val="191919"/>
           <w:sz w:val="20"/>
           <w:szCs w:val="20"/>
         </w:rPr>
-        <w:tab/>
-      </w:r>
-      <w:r>
-        <w:rPr>
-          <w:rFonts w:ascii="Tahoma" w:eastAsia="Times New Roman" w:hAnsi="Tahoma" w:cs="Tahoma"/>
-          <w:color w:val="191919"/>
-          <w:sz w:val="20"/>
-          <w:szCs w:val="20"/>
-        </w:rPr>
-        <w:tab/>
-      </w:r>
-      <w:r>
-        <w:rPr>
-          <w:rFonts w:ascii="Tahoma" w:eastAsia="Times New Roman" w:hAnsi="Tahoma" w:cs="Tahoma"/>
-          <w:color w:val="191919"/>
-          <w:sz w:val="20"/>
-          <w:szCs w:val="20"/>
-        </w:rPr>
-        <w:tab/>
-      </w:r>
-      <w:r>
-        <w:rPr>
-          <w:rFonts w:ascii="Tahoma" w:eastAsia="Times New Roman" w:hAnsi="Tahoma" w:cs="Tahoma"/>
-          <w:color w:val="191919"/>
-          <w:sz w:val="20"/>
-          <w:szCs w:val="20"/>
-        </w:rPr>
-        <w:tab/>
-      </w:r>
-      <w:r>
-        <w:rPr>
-          <w:rFonts w:ascii="Tahoma" w:eastAsia="Times New Roman" w:hAnsi="Tahoma" w:cs="Tahoma"/>
-          <w:color w:val="191919"/>
-          <w:sz w:val="20"/>
-          <w:szCs w:val="20"/>
-        </w:rPr>
-        <w:tab/>
-      </w:r>
-      <w:r>
-        <w:rPr>
-          <w:rFonts w:ascii="Tahoma" w:eastAsia="Times New Roman" w:hAnsi="Tahoma" w:cs="Tahoma"/>
-          <w:color w:val="191919"/>
-          <w:sz w:val="20"/>
-          <w:szCs w:val="20"/>
-        </w:rPr>
-        <w:t xml:space="preserve">    </w:t>
-      </w:r>
-      <w:r>
-        <w:rPr>
-          <w:u w:val="single"/>
-        </w:rPr>
-        <w:tab/>
-      </w:r>
-      <w:r>
-        <w:rPr>
-          <w:u w:val="single"/>
-        </w:rPr>
-        <w:tab/>
-      </w:r>
-      <w:r>
-        <w:rPr>
-          <w:u w:val="single"/>
-        </w:rPr>
-        <w:tab/>
-        <w:t>________</w:t>
-      </w:r>
-      <w:r>
-        <w:rPr>
-          <w:u w:val="single"/>
-        </w:rPr>
-        <w:tab/>
-      </w:r>
-      <w:r>
-        <w:tab/>
-        <w:t>_____________</w:t>
-      </w:r>
-    </w:p>
-    <w:p>
-      <w:pPr>
-        <w:pStyle w:val="NoSpacing"/>
-        <w:rPr>
-          <w:rFonts w:ascii="Times New Roman" w:hAnsi="Times New Roman" w:cs="Times New Roman"/>
-        </w:rPr>
       </w:pPr>
-      <w:r>
-        <w:tab/>
-      </w:r>
-      <w:r>
-        <w:tab/>
-      </w:r>
-      <w:r>
-        <w:tab/>
-      </w:r>
-      <w:r>
-        <w:tab/>
-      </w:r>
-      <w:r>
-        <w:tab/>
-      </w:r>
-      <w:r>
-        <w:tab/>
-      </w:r>
-      <w:r>
-        <w:tab/>
-      </w:r>
-      <w:r>
-        <w:rPr>
-          <w:rFonts w:ascii="Tahoma" w:eastAsia="Times New Roman" w:hAnsi="Tahoma" w:cs="Tahoma"/>
-          <w:color w:val="191919"/>
-          <w:sz w:val="20"/>
-          <w:szCs w:val="20"/>
-        </w:rPr>
-        <w:t>Director, ETEEAP</w:t>
-      </w:r>
-      <w:r>
-        <w:rPr>
-          <w:rFonts w:ascii="Tahoma" w:eastAsia="Times New Roman" w:hAnsi="Tahoma" w:cs="Tahoma"/>
-          <w:color w:val="191919"/>
-          <w:sz w:val="20"/>
-          <w:szCs w:val="20"/>
-        </w:rPr>
-        <w:tab/>
-      </w:r>
-      <w:r>
-        <w:rPr>
-          <w:rFonts w:ascii="Tahoma" w:eastAsia="Times New Roman" w:hAnsi="Tahoma" w:cs="Tahoma"/>
-          <w:color w:val="191919"/>
-          <w:sz w:val="20"/>
-          <w:szCs w:val="20"/>
-        </w:rPr>
-        <w:tab/>
-        <w:t xml:space="preserve"> Date Submitted</w:t>
-      </w:r>
     </w:p>
     <w:p>
       <w:pPr>
@@ -2513,6 +3083,15 @@
         </w:rPr>
         <w:t>BY:</w:t>
       </w:r>
+      <w:r>
+        <w:rPr>
+          <w:rFonts w:ascii="Tahoma" w:eastAsia="Times New Roman" w:hAnsi="Tahoma" w:cs="Tahoma"/>
+          <w:color w:val="191919"/>
+          <w:sz w:val="20"/>
+          <w:szCs w:val="20"/>
+        </w:rPr>
+        <w:t xml:space="preserve"> </w:t>
+      </w:r>
     </w:p>
     <w:p>
       <w:pPr>
@@ -2532,7 +3111,6 @@
         <w:t xml:space="preserve">DATE: </w:t>
       </w:r>
     </w:p>
-    <w:p/>
     <w:sectPr>
       <w:headerReference w:type="default" r:id="rId6"/>
       <w:footerReference w:type="default" r:id="rId7"/>
@@ -2546,7 +3124,7 @@
 </file>
 
 <file path=word/endnotes.xml><?xml version="1.0" encoding="utf-8"?>
-<w:endnotes xmlns:wpc="http://schemas.microsoft.com/office/word/2010/wordprocessingCanvas" xmlns:cx="http://schemas.microsoft.com/office/drawing/2014/chartex" xmlns:cx1="http://schemas.microsoft.com/office/drawing/2015/9/8/chartex" xmlns:cx2="http://schemas.microsoft.com/office/drawing/2015/10/21/chartex" xmlns:cx3="http://schemas.microsoft.com/office/drawing/2016/5/9/chartex" xmlns:cx4="http://schemas.microsoft.com/office/drawing/2016/5/10/chartex" xmlns:cx5="http://schemas.microsoft.com/office/drawing/2016/5/11/chartex" xmlns:cx6="http://schemas.microsoft.com/office/drawing/2016/5/12/chartex" xmlns:cx7="http://schemas.microsoft.com/office/drawing/2016/5/13/chartex" xmlns:cx8="http://schemas.microsoft.com/office/drawing/2016/5/14/chartex" xmlns:mc="http://schemas.openxmlformats.org/markup-compatibility/2006" xmlns:aink="http://schemas.microsoft.com/office/drawing/2016/ink" xmlns:am3d="http://schemas.microsoft.com/office/drawing/2017/model3d" xmlns:o="urn:schemas-microsoft-com:office:office" xmlns:oel="http://schemas.microsoft.com/office/2019/extlst" xmlns:r="http://schemas.openxmlformats.org/officeDocument/2006/relationships" xmlns:m="http://schemas.openxmlformats.org/officeDocument/2006/math" xmlns:v="urn:schemas-microsoft-com:vml" xmlns:wp14="http://schemas.microsoft.com/office/word/2010/wordprocessingDrawing" xmlns:wp="http://schemas.openxmlformats.org/drawingml/2006/wordprocessingDrawing" xmlns:w10="urn:schemas-microsoft-com:office:word" xmlns:w="http://schemas.openxmlformats.org/wordprocessingml/2006/main" xmlns:w14="http://schemas.microsoft.com/office/word/2010/wordml" xmlns:w15="http://schemas.microsoft.com/office/word/2012/wordml" xmlns:w16cex="http://schemas.microsoft.com/office/word/2018/wordml/cex" xmlns:w16cid="http://schemas.microsoft.com/office/word/2016/wordml/cid" xmlns:w16="http://schemas.microsoft.com/office/word/2018/wordml" xmlns:w16sdtdh="http://schemas.microsoft.com/office/word/2020/wordml/sdtdatahash" xmlns:w16se="http://schemas.microsoft.com/office/word/2015/wordml/symex" xmlns:wpg="http://schemas.microsoft.com/office/word/2010/wordprocessingGroup" xmlns:wpi="http://schemas.microsoft.com/office/word/2010/wordprocessingInk" xmlns:wne="http://schemas.microsoft.com/office/word/2006/wordml" xmlns:wps="http://schemas.microsoft.com/office/word/2010/wordprocessingShape" mc:Ignorable="w14 w15 w16se w16cid w16 w16cex w16sdtdh wp14">
+<w:endnotes xmlns:wpc="http://schemas.microsoft.com/office/word/2010/wordprocessingCanvas" xmlns:cx="http://schemas.microsoft.com/office/drawing/2014/chartex" xmlns:cx1="http://schemas.microsoft.com/office/drawing/2015/9/8/chartex" xmlns:cx2="http://schemas.microsoft.com/office/drawing/2015/10/21/chartex" xmlns:cx3="http://schemas.microsoft.com/office/drawing/2016/5/9/chartex" xmlns:cx4="http://schemas.microsoft.com/office/drawing/2016/5/10/chartex" xmlns:cx5="http://schemas.microsoft.com/office/drawing/2016/5/11/chartex" xmlns:cx6="http://schemas.microsoft.com/office/drawing/2016/5/12/chartex" xmlns:cx7="http://schemas.microsoft.com/office/drawing/2016/5/13/chartex" xmlns:cx8="http://schemas.microsoft.com/office/drawing/2016/5/14/chartex" xmlns:mc="http://schemas.openxmlformats.org/markup-compatibility/2006" xmlns:aink="http://schemas.microsoft.com/office/drawing/2016/ink" xmlns:am3d="http://schemas.microsoft.com/office/drawing/2017/model3d" xmlns:o="urn:schemas-microsoft-com:office:office" xmlns:oel="http://schemas.microsoft.com/office/2019/extlst" xmlns:r="http://schemas.openxmlformats.org/officeDocument/2006/relationships" xmlns:m="http://schemas.openxmlformats.org/officeDocument/2006/math" xmlns:v="urn:schemas-microsoft-com:vml" xmlns:wp14="http://schemas.microsoft.com/office/word/2010/wordprocessingDrawing" xmlns:wp="http://schemas.openxmlformats.org/drawingml/2006/wordprocessingDrawing" xmlns:w10="urn:schemas-microsoft-com:office:word" xmlns:w="http://schemas.openxmlformats.org/wordprocessingml/2006/main" xmlns:w14="http://schemas.microsoft.com/office/word/2010/wordml" xmlns:w15="http://schemas.microsoft.com/office/word/2012/wordml" xmlns:w16cex="http://schemas.microsoft.com/office/word/2018/wordml/cex" xmlns:w16cid="http://schemas.microsoft.com/office/word/2016/wordml/cid" xmlns:w16="http://schemas.microsoft.com/office/word/2018/wordml" xmlns:w16du="http://schemas.microsoft.com/office/word/2023/wordml/word16du" xmlns:w16sdtdh="http://schemas.microsoft.com/office/word/2020/wordml/sdtdatahash" xmlns:w16se="http://schemas.microsoft.com/office/word/2015/wordml/symex" xmlns:wpg="http://schemas.microsoft.com/office/word/2010/wordprocessingGroup" xmlns:wpi="http://schemas.microsoft.com/office/word/2010/wordprocessingInk" xmlns:wne="http://schemas.microsoft.com/office/word/2006/wordml" xmlns:wps="http://schemas.microsoft.com/office/word/2010/wordprocessingShape" mc:Ignorable="w14 w15 w16se w16cid w16 w16cex w16sdtdh w16du wp14">
   <w:endnote w:type="separator" w:id="-1">
     <w:p>
       <w:r>
@@ -2565,7 +3143,7 @@
 </file>
 
 <file path=word/footer1.xml><?xml version="1.0" encoding="utf-8"?>
-<w:ftr xmlns:wpc="http://schemas.microsoft.com/office/word/2010/wordprocessingCanvas" xmlns:cx="http://schemas.microsoft.com/office/drawing/2014/chartex" xmlns:cx1="http://schemas.microsoft.com/office/drawing/2015/9/8/chartex" xmlns:cx2="http://schemas.microsoft.com/office/drawing/2015/10/21/chartex" xmlns:cx3="http://schemas.microsoft.com/office/drawing/2016/5/9/chartex" xmlns:cx4="http://schemas.microsoft.com/office/drawing/2016/5/10/chartex" xmlns:cx5="http://schemas.microsoft.com/office/drawing/2016/5/11/chartex" xmlns:cx6="http://schemas.microsoft.com/office/drawing/2016/5/12/chartex" xmlns:cx7="http://schemas.microsoft.com/office/drawing/2016/5/13/chartex" xmlns:cx8="http://schemas.microsoft.com/office/drawing/2016/5/14/chartex" xmlns:mc="http://schemas.openxmlformats.org/markup-compatibility/2006" xmlns:aink="http://schemas.microsoft.com/office/drawing/2016/ink" xmlns:am3d="http://schemas.microsoft.com/office/drawing/2017/model3d" xmlns:o="urn:schemas-microsoft-com:office:office" xmlns:oel="http://schemas.microsoft.com/office/2019/extlst" xmlns:r="http://schemas.openxmlformats.org/officeDocument/2006/relationships" xmlns:m="http://schemas.openxmlformats.org/officeDocument/2006/math" xmlns:v="urn:schemas-microsoft-com:vml" xmlns:wp14="http://schemas.microsoft.com/office/word/2010/wordprocessingDrawing" xmlns:wp="http://schemas.openxmlformats.org/drawingml/2006/wordprocessingDrawing" xmlns:w10="urn:schemas-microsoft-com:office:word" xmlns:w="http://schemas.openxmlformats.org/wordprocessingml/2006/main" xmlns:w14="http://schemas.microsoft.com/office/word/2010/wordml" xmlns:w15="http://schemas.microsoft.com/office/word/2012/wordml" xmlns:w16cex="http://schemas.microsoft.com/office/word/2018/wordml/cex" xmlns:w16cid="http://schemas.microsoft.com/office/word/2016/wordml/cid" xmlns:w16="http://schemas.microsoft.com/office/word/2018/wordml" xmlns:w16sdtdh="http://schemas.microsoft.com/office/word/2020/wordml/sdtdatahash" xmlns:w16se="http://schemas.microsoft.com/office/word/2015/wordml/symex" xmlns:wpg="http://schemas.microsoft.com/office/word/2010/wordprocessingGroup" xmlns:wpi="http://schemas.microsoft.com/office/word/2010/wordprocessingInk" xmlns:wne="http://schemas.microsoft.com/office/word/2006/wordml" xmlns:wps="http://schemas.microsoft.com/office/word/2010/wordprocessingShape" mc:Ignorable="w14 w15 w16se w16cid w16 w16cex w16sdtdh wp14">
+<w:ftr xmlns:wpc="http://schemas.microsoft.com/office/word/2010/wordprocessingCanvas" xmlns:cx="http://schemas.microsoft.com/office/drawing/2014/chartex" xmlns:cx1="http://schemas.microsoft.com/office/drawing/2015/9/8/chartex" xmlns:cx2="http://schemas.microsoft.com/office/drawing/2015/10/21/chartex" xmlns:cx3="http://schemas.microsoft.com/office/drawing/2016/5/9/chartex" xmlns:cx4="http://schemas.microsoft.com/office/drawing/2016/5/10/chartex" xmlns:cx5="http://schemas.microsoft.com/office/drawing/2016/5/11/chartex" xmlns:cx6="http://schemas.microsoft.com/office/drawing/2016/5/12/chartex" xmlns:cx7="http://schemas.microsoft.com/office/drawing/2016/5/13/chartex" xmlns:cx8="http://schemas.microsoft.com/office/drawing/2016/5/14/chartex" xmlns:mc="http://schemas.openxmlformats.org/markup-compatibility/2006" xmlns:aink="http://schemas.microsoft.com/office/drawing/2016/ink" xmlns:am3d="http://schemas.microsoft.com/office/drawing/2017/model3d" xmlns:o="urn:schemas-microsoft-com:office:office" xmlns:oel="http://schemas.microsoft.com/office/2019/extlst" xmlns:r="http://schemas.openxmlformats.org/officeDocument/2006/relationships" xmlns:m="http://schemas.openxmlformats.org/officeDocument/2006/math" xmlns:v="urn:schemas-microsoft-com:vml" xmlns:wp14="http://schemas.microsoft.com/office/word/2010/wordprocessingDrawing" xmlns:wp="http://schemas.openxmlformats.org/drawingml/2006/wordprocessingDrawing" xmlns:w10="urn:schemas-microsoft-com:office:word" xmlns:w="http://schemas.openxmlformats.org/wordprocessingml/2006/main" xmlns:w14="http://schemas.microsoft.com/office/word/2010/wordml" xmlns:w15="http://schemas.microsoft.com/office/word/2012/wordml" xmlns:w16cex="http://schemas.microsoft.com/office/word/2018/wordml/cex" xmlns:w16cid="http://schemas.microsoft.com/office/word/2016/wordml/cid" xmlns:w16="http://schemas.microsoft.com/office/word/2018/wordml" xmlns:w16du="http://schemas.microsoft.com/office/word/2023/wordml/word16du" xmlns:w16sdtdh="http://schemas.microsoft.com/office/word/2020/wordml/sdtdatahash" xmlns:w16se="http://schemas.microsoft.com/office/word/2015/wordml/symex" xmlns:wpg="http://schemas.microsoft.com/office/word/2010/wordprocessingGroup" xmlns:wpi="http://schemas.microsoft.com/office/word/2010/wordprocessingInk" xmlns:wne="http://schemas.microsoft.com/office/word/2006/wordml" xmlns:wps="http://schemas.microsoft.com/office/word/2010/wordprocessingShape" mc:Ignorable="w14 w15 w16se w16cid w16 w16cex w16sdtdh w16du wp14">
   <w:p>
     <w:pPr>
       <w:spacing w:before="100" w:beforeAutospacing="1" w:after="100" w:afterAutospacing="1"/>
@@ -2573,6 +3151,7 @@
         <w:rFonts w:ascii="Times New Roman" w:eastAsia="Times New Roman" w:hAnsi="Times New Roman" w:cs="Times New Roman"/>
       </w:rPr>
     </w:pPr>
+    <w:proofErr w:type="gramStart"/>
     <w:r>
       <w:rPr>
         <w:rFonts w:ascii="Tahoma" w:eastAsia="Times New Roman" w:hAnsi="Tahoma" w:cs="Tahoma"/>
@@ -2580,7 +3159,17 @@
         <w:sz w:val="18"/>
         <w:szCs w:val="18"/>
       </w:rPr>
-      <w:t xml:space="preserve">NOTE : The signatories of this Document attest to their compliance to Sec. 11 of R.A. 8981. </w:t>
+      <w:t>NOTE :</w:t>
+    </w:r>
+    <w:proofErr w:type="gramEnd"/>
+    <w:r>
+      <w:rPr>
+        <w:rFonts w:ascii="Tahoma" w:eastAsia="Times New Roman" w:hAnsi="Tahoma" w:cs="Tahoma"/>
+        <w:color w:val="191919"/>
+        <w:sz w:val="18"/>
+        <w:szCs w:val="18"/>
+      </w:rPr>
+      <w:t xml:space="preserve"> The signatories of this Document attest to their compliance to Sec. 11 of R.A. 8981. </w:t>
     </w:r>
   </w:p>
   <w:p>
@@ -2597,7 +3186,7 @@
 </file>
 
 <file path=word/footnotes.xml><?xml version="1.0" encoding="utf-8"?>
-<w:footnotes xmlns:wpc="http://schemas.microsoft.com/office/word/2010/wordprocessingCanvas" xmlns:cx="http://schemas.microsoft.com/office/drawing/2014/chartex" xmlns:cx1="http://schemas.microsoft.com/office/drawing/2015/9/8/chartex" xmlns:cx2="http://schemas.microsoft.com/office/drawing/2015/10/21/chartex" xmlns:cx3="http://schemas.microsoft.com/office/drawing/2016/5/9/chartex" xmlns:cx4="http://schemas.microsoft.com/office/drawing/2016/5/10/chartex" xmlns:cx5="http://schemas.microsoft.com/office/drawing/2016/5/11/chartex" xmlns:cx6="http://schemas.microsoft.com/office/drawing/2016/5/12/chartex" xmlns:cx7="http://schemas.microsoft.com/office/drawing/2016/5/13/chartex" xmlns:cx8="http://schemas.microsoft.com/office/drawing/2016/5/14/chartex" xmlns:mc="http://schemas.openxmlformats.org/markup-compatibility/2006" xmlns:aink="http://schemas.microsoft.com/office/drawing/2016/ink" xmlns:am3d="http://schemas.microsoft.com/office/drawing/2017/model3d" xmlns:o="urn:schemas-microsoft-com:office:office" xmlns:oel="http://schemas.microsoft.com/office/2019/extlst" xmlns:r="http://schemas.openxmlformats.org/officeDocument/2006/relationships" xmlns:m="http://schemas.openxmlformats.org/officeDocument/2006/math" xmlns:v="urn:schemas-microsoft-com:vml" xmlns:wp14="http://schemas.microsoft.com/office/word/2010/wordprocessingDrawing" xmlns:wp="http://schemas.openxmlformats.org/drawingml/2006/wordprocessingDrawing" xmlns:w10="urn:schemas-microsoft-com:office:word" xmlns:w="http://schemas.openxmlformats.org/wordprocessingml/2006/main" xmlns:w14="http://schemas.microsoft.com/office/word/2010/wordml" xmlns:w15="http://schemas.microsoft.com/office/word/2012/wordml" xmlns:w16cex="http://schemas.microsoft.com/office/word/2018/wordml/cex" xmlns:w16cid="http://schemas.microsoft.com/office/word/2016/wordml/cid" xmlns:w16="http://schemas.microsoft.com/office/word/2018/wordml" xmlns:w16sdtdh="http://schemas.microsoft.com/office/word/2020/wordml/sdtdatahash" xmlns:w16se="http://schemas.microsoft.com/office/word/2015/wordml/symex" xmlns:wpg="http://schemas.microsoft.com/office/word/2010/wordprocessingGroup" xmlns:wpi="http://schemas.microsoft.com/office/word/2010/wordprocessingInk" xmlns:wne="http://schemas.microsoft.com/office/word/2006/wordml" xmlns:wps="http://schemas.microsoft.com/office/word/2010/wordprocessingShape" mc:Ignorable="w14 w15 w16se w16cid w16 w16cex w16sdtdh wp14">
+<w:footnotes xmlns:wpc="http://schemas.microsoft.com/office/word/2010/wordprocessingCanvas" xmlns:cx="http://schemas.microsoft.com/office/drawing/2014/chartex" xmlns:cx1="http://schemas.microsoft.com/office/drawing/2015/9/8/chartex" xmlns:cx2="http://schemas.microsoft.com/office/drawing/2015/10/21/chartex" xmlns:cx3="http://schemas.microsoft.com/office/drawing/2016/5/9/chartex" xmlns:cx4="http://schemas.microsoft.com/office/drawing/2016/5/10/chartex" xmlns:cx5="http://schemas.microsoft.com/office/drawing/2016/5/11/chartex" xmlns:cx6="http://schemas.microsoft.com/office/drawing/2016/5/12/chartex" xmlns:cx7="http://schemas.microsoft.com/office/drawing/2016/5/13/chartex" xmlns:cx8="http://schemas.microsoft.com/office/drawing/2016/5/14/chartex" xmlns:mc="http://schemas.openxmlformats.org/markup-compatibility/2006" xmlns:aink="http://schemas.microsoft.com/office/drawing/2016/ink" xmlns:am3d="http://schemas.microsoft.com/office/drawing/2017/model3d" xmlns:o="urn:schemas-microsoft-com:office:office" xmlns:oel="http://schemas.microsoft.com/office/2019/extlst" xmlns:r="http://schemas.openxmlformats.org/officeDocument/2006/relationships" xmlns:m="http://schemas.openxmlformats.org/officeDocument/2006/math" xmlns:v="urn:schemas-microsoft-com:vml" xmlns:wp14="http://schemas.microsoft.com/office/word/2010/wordprocessingDrawing" xmlns:wp="http://schemas.openxmlformats.org/drawingml/2006/wordprocessingDrawing" xmlns:w10="urn:schemas-microsoft-com:office:word" xmlns:w="http://schemas.openxmlformats.org/wordprocessingml/2006/main" xmlns:w14="http://schemas.microsoft.com/office/word/2010/wordml" xmlns:w15="http://schemas.microsoft.com/office/word/2012/wordml" xmlns:w16cex="http://schemas.microsoft.com/office/word/2018/wordml/cex" xmlns:w16cid="http://schemas.microsoft.com/office/word/2016/wordml/cid" xmlns:w16="http://schemas.microsoft.com/office/word/2018/wordml" xmlns:w16du="http://schemas.microsoft.com/office/word/2023/wordml/word16du" xmlns:w16sdtdh="http://schemas.microsoft.com/office/word/2020/wordml/sdtdatahash" xmlns:w16se="http://schemas.microsoft.com/office/word/2015/wordml/symex" xmlns:wpg="http://schemas.microsoft.com/office/word/2010/wordprocessingGroup" xmlns:wpi="http://schemas.microsoft.com/office/word/2010/wordprocessingInk" xmlns:wne="http://schemas.microsoft.com/office/word/2006/wordml" xmlns:wps="http://schemas.microsoft.com/office/word/2010/wordprocessingShape" mc:Ignorable="w14 w15 w16se w16cid w16 w16cex w16sdtdh w16du wp14">
   <w:footnote w:type="separator" w:id="-1">
     <w:p>
       <w:r>
@@ -2616,7 +3205,7 @@
 </file>
 
 <file path=word/header1.xml><?xml version="1.0" encoding="utf-8"?>
-<w:hdr xmlns:wpc="http://schemas.microsoft.com/office/word/2010/wordprocessingCanvas" xmlns:cx="http://schemas.microsoft.com/office/drawing/2014/chartex" xmlns:cx1="http://schemas.microsoft.com/office/drawing/2015/9/8/chartex" xmlns:cx2="http://schemas.microsoft.com/office/drawing/2015/10/21/chartex" xmlns:cx3="http://schemas.microsoft.com/office/drawing/2016/5/9/chartex" xmlns:cx4="http://schemas.microsoft.com/office/drawing/2016/5/10/chartex" xmlns:cx5="http://schemas.microsoft.com/office/drawing/2016/5/11/chartex" xmlns:cx6="http://schemas.microsoft.com/office/drawing/2016/5/12/chartex" xmlns:cx7="http://schemas.microsoft.com/office/drawing/2016/5/13/chartex" xmlns:cx8="http://schemas.microsoft.com/office/drawing/2016/5/14/chartex" xmlns:mc="http://schemas.openxmlformats.org/markup-compatibility/2006" xmlns:aink="http://schemas.microsoft.com/office/drawing/2016/ink" xmlns:am3d="http://schemas.microsoft.com/office/drawing/2017/model3d" xmlns:o="urn:schemas-microsoft-com:office:office" xmlns:oel="http://schemas.microsoft.com/office/2019/extlst" xmlns:r="http://schemas.openxmlformats.org/officeDocument/2006/relationships" xmlns:m="http://schemas.openxmlformats.org/officeDocument/2006/math" xmlns:v="urn:schemas-microsoft-com:vml" xmlns:wp14="http://schemas.microsoft.com/office/word/2010/wordprocessingDrawing" xmlns:wp="http://schemas.openxmlformats.org/drawingml/2006/wordprocessingDrawing" xmlns:w10="urn:schemas-microsoft-com:office:word" xmlns:w="http://schemas.openxmlformats.org/wordprocessingml/2006/main" xmlns:w14="http://schemas.microsoft.com/office/word/2010/wordml" xmlns:w15="http://schemas.microsoft.com/office/word/2012/wordml" xmlns:w16cex="http://schemas.microsoft.com/office/word/2018/wordml/cex" xmlns:w16cid="http://schemas.microsoft.com/office/word/2016/wordml/cid" xmlns:w16="http://schemas.microsoft.com/office/word/2018/wordml" xmlns:w16sdtdh="http://schemas.microsoft.com/office/word/2020/wordml/sdtdatahash" xmlns:w16se="http://schemas.microsoft.com/office/word/2015/wordml/symex" xmlns:wpg="http://schemas.microsoft.com/office/word/2010/wordprocessingGroup" xmlns:wpi="http://schemas.microsoft.com/office/word/2010/wordprocessingInk" xmlns:wne="http://schemas.microsoft.com/office/word/2006/wordml" xmlns:wps="http://schemas.microsoft.com/office/word/2010/wordprocessingShape" mc:Ignorable="w14 w15 w16se w16cid w16 w16cex w16sdtdh wp14">
+<w:hdr xmlns:wpc="http://schemas.microsoft.com/office/word/2010/wordprocessingCanvas" xmlns:cx="http://schemas.microsoft.com/office/drawing/2014/chartex" xmlns:cx1="http://schemas.microsoft.com/office/drawing/2015/9/8/chartex" xmlns:cx2="http://schemas.microsoft.com/office/drawing/2015/10/21/chartex" xmlns:cx3="http://schemas.microsoft.com/office/drawing/2016/5/9/chartex" xmlns:cx4="http://schemas.microsoft.com/office/drawing/2016/5/10/chartex" xmlns:cx5="http://schemas.microsoft.com/office/drawing/2016/5/11/chartex" xmlns:cx6="http://schemas.microsoft.com/office/drawing/2016/5/12/chartex" xmlns:cx7="http://schemas.microsoft.com/office/drawing/2016/5/13/chartex" xmlns:cx8="http://schemas.microsoft.com/office/drawing/2016/5/14/chartex" xmlns:mc="http://schemas.openxmlformats.org/markup-compatibility/2006" xmlns:aink="http://schemas.microsoft.com/office/drawing/2016/ink" xmlns:am3d="http://schemas.microsoft.com/office/drawing/2017/model3d" xmlns:o="urn:schemas-microsoft-com:office:office" xmlns:oel="http://schemas.microsoft.com/office/2019/extlst" xmlns:r="http://schemas.openxmlformats.org/officeDocument/2006/relationships" xmlns:m="http://schemas.openxmlformats.org/officeDocument/2006/math" xmlns:v="urn:schemas-microsoft-com:vml" xmlns:wp14="http://schemas.microsoft.com/office/word/2010/wordprocessingDrawing" xmlns:wp="http://schemas.openxmlformats.org/drawingml/2006/wordprocessingDrawing" xmlns:w10="urn:schemas-microsoft-com:office:word" xmlns:w="http://schemas.openxmlformats.org/wordprocessingml/2006/main" xmlns:w14="http://schemas.microsoft.com/office/word/2010/wordml" xmlns:w15="http://schemas.microsoft.com/office/word/2012/wordml" xmlns:w16cex="http://schemas.microsoft.com/office/word/2018/wordml/cex" xmlns:w16cid="http://schemas.microsoft.com/office/word/2016/wordml/cid" xmlns:w16="http://schemas.microsoft.com/office/word/2018/wordml" xmlns:w16du="http://schemas.microsoft.com/office/word/2023/wordml/word16du" xmlns:w16sdtdh="http://schemas.microsoft.com/office/word/2020/wordml/sdtdatahash" xmlns:w16se="http://schemas.microsoft.com/office/word/2015/wordml/symex" xmlns:wpg="http://schemas.microsoft.com/office/word/2010/wordprocessingGroup" xmlns:wpi="http://schemas.microsoft.com/office/word/2010/wordprocessingInk" xmlns:wne="http://schemas.microsoft.com/office/word/2006/wordml" xmlns:wps="http://schemas.microsoft.com/office/word/2010/wordprocessingShape" mc:Ignorable="w14 w15 w16se w16cid w16 w16cex w16sdtdh w16du wp14">
   <w:p>
     <w:pPr>
       <w:pStyle w:val="Header"/>
@@ -2684,7 +3273,7 @@
 </file>
 
 <file path=word/styles.xml><?xml version="1.0" encoding="utf-8"?>
-<w:styles xmlns:mc="http://schemas.openxmlformats.org/markup-compatibility/2006" xmlns:r="http://schemas.openxmlformats.org/officeDocument/2006/relationships" xmlns:w="http://schemas.openxmlformats.org/wordprocessingml/2006/main" xmlns:w14="http://schemas.microsoft.com/office/word/2010/wordml" xmlns:w15="http://schemas.microsoft.com/office/word/2012/wordml" xmlns:w16cex="http://schemas.microsoft.com/office/word/2018/wordml/cex" xmlns:w16cid="http://schemas.microsoft.com/office/word/2016/wordml/cid" xmlns:w16="http://schemas.microsoft.com/office/word/2018/wordml" xmlns:w16sdtdh="http://schemas.microsoft.com/office/word/2020/wordml/sdtdatahash" xmlns:w16se="http://schemas.microsoft.com/office/word/2015/wordml/symex" mc:Ignorable="w14 w15 w16se w16cid w16 w16cex w16sdtdh">
+<w:styles xmlns:mc="http://schemas.openxmlformats.org/markup-compatibility/2006" xmlns:r="http://schemas.openxmlformats.org/officeDocument/2006/relationships" xmlns:w="http://schemas.openxmlformats.org/wordprocessingml/2006/main" xmlns:w14="http://schemas.microsoft.com/office/word/2010/wordml" xmlns:w15="http://schemas.microsoft.com/office/word/2012/wordml" xmlns:w16cex="http://schemas.microsoft.com/office/word/2018/wordml/cex" xmlns:w16cid="http://schemas.microsoft.com/office/word/2016/wordml/cid" xmlns:w16="http://schemas.microsoft.com/office/word/2018/wordml" xmlns:w16du="http://schemas.microsoft.com/office/word/2023/wordml/word16du" xmlns:w16sdtdh="http://schemas.microsoft.com/office/word/2020/wordml/sdtdatahash" xmlns:w16se="http://schemas.microsoft.com/office/word/2015/wordml/symex" mc:Ignorable="w14 w15 w16se w16cid w16 w16cex w16sdtdh w16du">
   <w:docDefaults>
     <w:rPrDefault>
       <w:rPr>
@@ -3177,6 +3766,22 @@
     <w:basedOn w:val="DefaultParagraphFont"/>
     <w:rsid w:val="009E5225"/>
   </w:style>
+  <w:style w:type="table" w:styleId="TableGrid">
+    <w:name w:val="Table Grid"/>
+    <w:basedOn w:val="TableNormal"/>
+    <w:uiPriority w:val="39"/>
+    <w:rsid w:val="006D3064"/>
+    <w:tblPr>
+      <w:tblBorders>
+        <w:top w:val="single" w:sz="4" w:space="0" w:color="auto"/>
+        <w:left w:val="single" w:sz="4" w:space="0" w:color="auto"/>
+        <w:bottom w:val="single" w:sz="4" w:space="0" w:color="auto"/>
+        <w:right w:val="single" w:sz="4" w:space="0" w:color="auto"/>
+        <w:insideH w:val="single" w:sz="4" w:space="0" w:color="auto"/>
+        <w:insideV w:val="single" w:sz="4" w:space="0" w:color="auto"/>
+      </w:tblBorders>
+    </w:tblPr>
+  </w:style>
 </w:styles>
 </file>
 

</xml_diff>

<commit_message>
Added curriculum and other functionality
</commit_message>
<xml_diff>
--- a/instance/uploads/forms/Student's Summary Grade Report 4.docx
+++ b/instance/uploads/forms/Student's Summary Grade Report 4.docx
@@ -2080,14 +2080,25 @@
                 <w:szCs w:val="20"/>
               </w:rPr>
             </w:pPr>
-            <w:r>
-              <w:rPr>
-                <w:rFonts w:ascii="Tahoma" w:eastAsia="Times New Roman" w:hAnsi="Tahoma" w:cs="Tahoma"/>
-                <w:color w:val="191919"/>
-                <w:sz w:val="20"/>
-                <w:szCs w:val="20"/>
-              </w:rPr>
-              <w:t>Lic. No.:</w:t>
+            <w:proofErr w:type="spellStart"/>
+            <w:r>
+              <w:rPr>
+                <w:rFonts w:ascii="Tahoma" w:eastAsia="Times New Roman" w:hAnsi="Tahoma" w:cs="Tahoma"/>
+                <w:color w:val="191919"/>
+                <w:sz w:val="20"/>
+                <w:szCs w:val="20"/>
+              </w:rPr>
+              <w:t>Lic</w:t>
+            </w:r>
+            <w:proofErr w:type="spellEnd"/>
+            <w:r>
+              <w:rPr>
+                <w:rFonts w:ascii="Tahoma" w:eastAsia="Times New Roman" w:hAnsi="Tahoma" w:cs="Tahoma"/>
+                <w:color w:val="191919"/>
+                <w:sz w:val="20"/>
+                <w:szCs w:val="20"/>
+              </w:rPr>
+              <w:t>. No.:</w:t>
             </w:r>
           </w:p>
         </w:tc>
@@ -2284,6 +2295,33 @@
                 <w:szCs w:val="20"/>
               </w:rPr>
             </w:pPr>
+            <w:r>
+              <w:rPr>
+                <w:rFonts w:ascii="Tahoma" w:eastAsia="Times New Roman" w:hAnsi="Tahoma" w:cs="Tahoma"/>
+                <w:color w:val="191919"/>
+                <w:sz w:val="20"/>
+                <w:szCs w:val="20"/>
+              </w:rPr>
+              <w:t>[</w:t>
+            </w:r>
+            <w:r>
+              <w:rPr>
+                <w:rFonts w:ascii="Tahoma" w:eastAsia="Times New Roman" w:hAnsi="Tahoma" w:cs="Tahoma"/>
+                <w:color w:val="191919"/>
+                <w:sz w:val="20"/>
+                <w:szCs w:val="20"/>
+              </w:rPr>
+              <w:t>Dept Head</w:t>
+            </w:r>
+            <w:r>
+              <w:rPr>
+                <w:rFonts w:ascii="Tahoma" w:eastAsia="Times New Roman" w:hAnsi="Tahoma" w:cs="Tahoma"/>
+                <w:color w:val="191919"/>
+                <w:sz w:val="20"/>
+                <w:szCs w:val="20"/>
+              </w:rPr>
+              <w:t>]</w:t>
+            </w:r>
           </w:p>
         </w:tc>
         <w:tc>
@@ -2372,7 +2410,7 @@
                 <w:sz w:val="20"/>
                 <w:szCs w:val="20"/>
               </w:rPr>
-              <w:t>Deparment Head</w:t>
+              <w:t>Department Head</w:t>
             </w:r>
           </w:p>
         </w:tc>
@@ -2462,6 +2500,33 @@
                 <w:szCs w:val="20"/>
               </w:rPr>
             </w:pPr>
+            <w:r>
+              <w:rPr>
+                <w:rFonts w:ascii="Tahoma" w:eastAsia="Times New Roman" w:hAnsi="Tahoma" w:cs="Tahoma"/>
+                <w:color w:val="191919"/>
+                <w:sz w:val="20"/>
+                <w:szCs w:val="20"/>
+              </w:rPr>
+              <w:t>[</w:t>
+            </w:r>
+            <w:r>
+              <w:rPr>
+                <w:rFonts w:ascii="Tahoma" w:eastAsia="Times New Roman" w:hAnsi="Tahoma" w:cs="Tahoma"/>
+                <w:color w:val="191919"/>
+                <w:sz w:val="20"/>
+                <w:szCs w:val="20"/>
+              </w:rPr>
+              <w:t>College Dean</w:t>
+            </w:r>
+            <w:r>
+              <w:rPr>
+                <w:rFonts w:ascii="Tahoma" w:eastAsia="Times New Roman" w:hAnsi="Tahoma" w:cs="Tahoma"/>
+                <w:color w:val="191919"/>
+                <w:sz w:val="20"/>
+                <w:szCs w:val="20"/>
+              </w:rPr>
+              <w:t>]</w:t>
+            </w:r>
           </w:p>
         </w:tc>
         <w:tc>

</xml_diff>

<commit_message>
modified grade submission forms to work with college dean and dept head
</commit_message>
<xml_diff>
--- a/instance/uploads/forms/Student's Summary Grade Report 4.docx
+++ b/instance/uploads/forms/Student's Summary Grade Report 4.docx
@@ -928,14 +928,6 @@
                 <w:szCs w:val="20"/>
               </w:rPr>
             </w:pPr>
-            <w:r>
-              <w:rPr>
-                <w:rFonts w:ascii="Times New Roman" w:eastAsia="Times New Roman" w:hAnsi="Times New Roman" w:cs="Times New Roman"/>
-                <w:sz w:val="20"/>
-                <w:szCs w:val="20"/>
-              </w:rPr>
-              <w:t>[Grade]</w:t>
-            </w:r>
           </w:p>
         </w:tc>
         <w:tc>
@@ -2302,25 +2294,7 @@
                 <w:sz w:val="20"/>
                 <w:szCs w:val="20"/>
               </w:rPr>
-              <w:t>[</w:t>
-            </w:r>
-            <w:r>
-              <w:rPr>
-                <w:rFonts w:ascii="Tahoma" w:eastAsia="Times New Roman" w:hAnsi="Tahoma" w:cs="Tahoma"/>
-                <w:color w:val="191919"/>
-                <w:sz w:val="20"/>
-                <w:szCs w:val="20"/>
-              </w:rPr>
-              <w:t>Dept Head</w:t>
-            </w:r>
-            <w:r>
-              <w:rPr>
-                <w:rFonts w:ascii="Tahoma" w:eastAsia="Times New Roman" w:hAnsi="Tahoma" w:cs="Tahoma"/>
-                <w:color w:val="191919"/>
-                <w:sz w:val="20"/>
-                <w:szCs w:val="20"/>
-              </w:rPr>
-              <w:t>]</w:t>
+              <w:t>[Department Head]</w:t>
             </w:r>
           </w:p>
         </w:tc>
@@ -2403,14 +2377,25 @@
                 <w:szCs w:val="20"/>
               </w:rPr>
             </w:pPr>
-            <w:r>
-              <w:rPr>
-                <w:rFonts w:ascii="Tahoma" w:eastAsia="Times New Roman" w:hAnsi="Tahoma" w:cs="Tahoma"/>
-                <w:color w:val="191919"/>
-                <w:sz w:val="20"/>
-                <w:szCs w:val="20"/>
-              </w:rPr>
-              <w:t>Department Head</w:t>
+            <w:proofErr w:type="spellStart"/>
+            <w:r>
+              <w:rPr>
+                <w:rFonts w:ascii="Tahoma" w:eastAsia="Times New Roman" w:hAnsi="Tahoma" w:cs="Tahoma"/>
+                <w:color w:val="191919"/>
+                <w:sz w:val="20"/>
+                <w:szCs w:val="20"/>
+              </w:rPr>
+              <w:t>Deparment</w:t>
+            </w:r>
+            <w:proofErr w:type="spellEnd"/>
+            <w:r>
+              <w:rPr>
+                <w:rFonts w:ascii="Tahoma" w:eastAsia="Times New Roman" w:hAnsi="Tahoma" w:cs="Tahoma"/>
+                <w:color w:val="191919"/>
+                <w:sz w:val="20"/>
+                <w:szCs w:val="20"/>
+              </w:rPr>
+              <w:t xml:space="preserve"> Head</w:t>
             </w:r>
           </w:p>
         </w:tc>
@@ -2507,25 +2492,7 @@
                 <w:sz w:val="20"/>
                 <w:szCs w:val="20"/>
               </w:rPr>
-              <w:t>[</w:t>
-            </w:r>
-            <w:r>
-              <w:rPr>
-                <w:rFonts w:ascii="Tahoma" w:eastAsia="Times New Roman" w:hAnsi="Tahoma" w:cs="Tahoma"/>
-                <w:color w:val="191919"/>
-                <w:sz w:val="20"/>
-                <w:szCs w:val="20"/>
-              </w:rPr>
-              <w:t>College Dean</w:t>
-            </w:r>
-            <w:r>
-              <w:rPr>
-                <w:rFonts w:ascii="Tahoma" w:eastAsia="Times New Roman" w:hAnsi="Tahoma" w:cs="Tahoma"/>
-                <w:color w:val="191919"/>
-                <w:sz w:val="20"/>
-                <w:szCs w:val="20"/>
-              </w:rPr>
-              <w:t>]</w:t>
+              <w:t>[College Dean]</w:t>
             </w:r>
           </w:p>
         </w:tc>

</xml_diff>